<commit_message>
Updated documentation for LightweightAbstractAssembler and ItemContextAssembler
</commit_message>
<xml_diff>
--- a/CS Url Assemblers Readme.docx
+++ b/CS Url Assemblers Readme.docx
@@ -44,7 +44,7 @@
                     </pic:cNvPicPr>
                   </pic:nvPicPr>
                   <pic:blipFill>
-                    <a:blip r:embed="rId4"/>
+                    <a:blip r:embed="rId5"/>
                     <a:srcRect/>
                     <a:stretch>
                       <a:fillRect/>
@@ -92,14 +92,7 @@
       </w:r>
       <w:r>
         <w:br/>
-      </w:r>
-      <w:proofErr w:type="spellStart"/>
-      <w:r>
-        <w:t>LightWeight</w:t>
-      </w:r>
-      <w:proofErr w:type="spellEnd"/>
-      <w:r>
-        <w:t xml:space="preserve"> Abstract Assembler</w:t>
+        <w:t>LightWeight Abstract Assembler</w:t>
       </w:r>
       <w:r>
         <w:br/>
@@ -168,99 +161,353 @@
     <w:p/>
     <w:p>
       <w:r>
-        <w:t xml:space="preserve">In addition, a generic assembler, called the </w:t>
-      </w:r>
-      <w:proofErr w:type="spellStart"/>
-      <w:r>
-        <w:t>ItemContextA</w:t>
-      </w:r>
-      <w:r>
-        <w:t>ssembler</w:t>
-      </w:r>
-      <w:proofErr w:type="spellEnd"/>
-      <w:r>
-        <w:t>, is applicable</w:t>
-      </w:r>
-      <w:r>
-        <w:t xml:space="preserve"> for any site that is ultimately needing to represent a single object placed in a specific context, in its URL.  This applies to most sites.  For example, a web page describing downloads for a specific product in a catalogue has the download page as its item and the product as the context.  Alternately, articles on pages could be the items in context.  The </w:t>
-      </w:r>
-      <w:proofErr w:type="spellStart"/>
+        <w:t xml:space="preserve">A </w:t>
+      </w:r>
+      <w:r>
+        <w:t>generic assembler, called ItemContextA</w:t>
+      </w:r>
+      <w:r>
+        <w:t>ssembler, is applicable</w:t>
+      </w:r>
+      <w:r>
+        <w:t xml:space="preserve"> for any site </w:t>
+      </w:r>
+      <w:r>
+        <w:t>needs to</w:t>
+      </w:r>
+      <w:r>
+        <w:t xml:space="preserve"> represent a single object placed in a specific context in its URL.  This applies to most sites.  For example, a web page describing downloads for a specific product in a catalogue has the download page as its item and the product as the context.  Alternately, articles on pages could be the items in context.  </w:t>
+      </w:r>
+    </w:p>
+    <w:p/>
+    <w:p>
+      <w:r>
+        <w:t>A</w:t>
+      </w:r>
+      <w:r>
+        <w:t xml:space="preserve"> helper class that supports ItemContextAssembler when used with sites based on the Site Plan Tree is provided.  It includes an infrastructure for converting an asset into a pretty alias using a variety of pluggable strategies.  Many strategies are included with this assembler.  Examples would be the conversion of the asset ID Page:123123123123 into an alias such as “about-us”.  The Site Plan Helper will concatenate aliases into a context and determine which path to use automatically, and all the developer has to do is choose or create a new mapping strategy, which takes a fraction of the time required to develop a new assembler.</w:t>
+      </w:r>
+    </w:p>
+    <w:p/>
+    <w:p>
+      <w:pPr>
+        <w:pStyle w:val="Heading1"/>
+      </w:pPr>
+      <w:r>
+        <w:t>Component Overview</w:t>
+      </w:r>
+    </w:p>
+    <w:p>
+      <w:pPr>
+        <w:pStyle w:val="Heading2"/>
+      </w:pPr>
+      <w:r>
+        <w:t>LightweightAbstractAssembler</w:t>
+      </w:r>
+    </w:p>
+    <w:p>
+      <w:r>
+        <w:t xml:space="preserve">The LightweightAbstractAssembler class greatly simplifies the work required to write a URL assembler.  Handling property configuration, default value support, URL encoding, decoding, and query string </w:t>
+      </w:r>
+      <w:r>
+        <w:t>processing</w:t>
+      </w:r>
+      <w:r>
+        <w:t xml:space="preserve">, it handles all of the tedious tasks dealing with URL assembly, leaving only the core business logic to be developed by the developers. </w:t>
+      </w:r>
+    </w:p>
+    <w:p/>
+    <w:p>
+      <w:r>
+        <w:t xml:space="preserve">Unlike its predecessor, </w:t>
+      </w:r>
+      <w:r>
+        <w:t>com.fatwire.cs.core.uri.AbstractAssembler</w:t>
+      </w:r>
+      <w:r>
+        <w:t>, the complexity of utilizing this helper class is gone.  There are no callbacks, no complex sub-interfaces.  The assemble and disassemble methods are not implemented in this class – it only provides clear helper methods.</w:t>
+      </w:r>
+    </w:p>
+    <w:p>
+      <w:pPr>
+        <w:pStyle w:val="Heading2"/>
+      </w:pPr>
       <w:r>
         <w:t>ItemContextAssembler</w:t>
       </w:r>
-      <w:proofErr w:type="spellEnd"/>
-      <w:r>
-        <w:t xml:space="preserve"> requires no coding to be used and can be applied in various situations.</w:t>
-      </w:r>
-    </w:p>
-    <w:p/>
-    <w:p>
-      <w:r>
-        <w:t xml:space="preserve">Lastly, a helper class that supports the </w:t>
-      </w:r>
-      <w:proofErr w:type="spellStart"/>
-      <w:r>
-        <w:t>ItemContextAssembler</w:t>
-      </w:r>
-      <w:proofErr w:type="spellEnd"/>
-      <w:r>
-        <w:t xml:space="preserve"> when used with sites based on the Site Plan Tree is provided.  It includes an infrastructure for converting an asset into a pretty alias using a variety of pluggable strategies.  Many strategies are included with this assembler.  Examples would be the conversion of the asset ID Page</w:t>
-      </w:r>
-      <w:proofErr w:type="gramStart"/>
-      <w:r>
-        <w:t>:123123123123</w:t>
-      </w:r>
-      <w:proofErr w:type="gramEnd"/>
-      <w:r>
-        <w:t xml:space="preserve"> into an alias such as “about-us”.  The Site Plan Helper will concatenate aliases into a context and determine which path to use automatically, and all the developer has to do is choose or create a new mapping strategy, which takes a fraction of the time required to develop a new assembler.</w:t>
-      </w:r>
-    </w:p>
-    <w:p/>
-    <w:p>
-      <w:pPr>
-        <w:pStyle w:val="Heading1"/>
-      </w:pPr>
-      <w:r>
-        <w:t>Component Overview</w:t>
-      </w:r>
-    </w:p>
+    </w:p>
+    <w:p/>
+    <w:p>
+      <w:pPr>
+        <w:rPr>
+          <w:b/>
+        </w:rPr>
+      </w:pPr>
+      <w:r>
+        <w:rPr>
+          <w:b/>
+        </w:rPr>
+        <w:t>Overview</w:t>
+      </w:r>
+    </w:p>
+    <w:p/>
+    <w:p>
+      <w:r>
+        <w:t>The ItemContextAssebler is designed to be a general purpose URL assembler that is applicable whenever a URL needs to be constructed by putting an item in a context.</w:t>
+      </w:r>
+      <w:r>
+        <w:t xml:space="preserve">  It does not support </w:t>
+      </w:r>
+      <w:r>
+        <w:t>m</w:t>
+      </w:r>
+      <w:r>
+        <w:t>any other features, but the applicability of this approach is very broad.</w:t>
+      </w:r>
+    </w:p>
+    <w:p>
+      <w:r>
+        <w:br/>
+        <w:t>Examples of single items in contexts are:</w:t>
+      </w:r>
+    </w:p>
+    <w:p/>
+    <w:p>
+      <w:pPr>
+        <w:pStyle w:val="ListParagraph"/>
+        <w:numPr>
+          <w:ilvl w:val="0"/>
+          <w:numId w:val="1"/>
+        </w:numPr>
+      </w:pPr>
+      <w:r>
+        <w:t>A file in a folder</w:t>
+      </w:r>
+    </w:p>
+    <w:p>
+      <w:pPr>
+        <w:pStyle w:val="ListParagraph"/>
+        <w:numPr>
+          <w:ilvl w:val="0"/>
+          <w:numId w:val="1"/>
+        </w:numPr>
+      </w:pPr>
+      <w:r>
+        <w:t>An article on a site plan tree Page</w:t>
+      </w:r>
+    </w:p>
+    <w:p>
+      <w:pPr>
+        <w:pStyle w:val="ListParagraph"/>
+        <w:numPr>
+          <w:ilvl w:val="0"/>
+          <w:numId w:val="1"/>
+        </w:numPr>
+      </w:pPr>
+      <w:r>
+        <w:t>A product in a catalogue</w:t>
+      </w:r>
+    </w:p>
+    <w:p>
+      <w:pPr>
+        <w:pStyle w:val="ListParagraph"/>
+        <w:numPr>
+          <w:ilvl w:val="0"/>
+          <w:numId w:val="1"/>
+        </w:numPr>
+      </w:pPr>
+      <w:r>
+        <w:t>A press release on a given date</w:t>
+      </w:r>
+    </w:p>
+    <w:p/>
+    <w:p>
+      <w:r>
+        <w:t>Three key parameters drive this assembler: “item-context”, “item-type”, and “item-alias”.  They are concatenated together in a structure that looks like this:</w:t>
+      </w:r>
+    </w:p>
+    <w:p/>
+    <w:p>
+      <w:r>
+        <w:t>&lt;item-context&gt;/&lt;item-type&gt;/&lt;item-alias&gt;</w:t>
+      </w:r>
+    </w:p>
+    <w:p/>
+    <w:p>
+      <w:r>
+        <w:t xml:space="preserve">If this structure is generally suitable, this assembler is applicable. </w:t>
+      </w:r>
+    </w:p>
+    <w:p/>
+    <w:p>
+      <w:pPr>
+        <w:rPr>
+          <w:b/>
+        </w:rPr>
+      </w:pPr>
+      <w:r>
+        <w:rPr>
+          <w:b/>
+        </w:rPr>
+        <w:t>Restrictions</w:t>
+      </w:r>
+    </w:p>
+    <w:p/>
+    <w:p>
+      <w:r>
+        <w:t>Besides requiring the thr</w:t>
+      </w:r>
+      <w:r>
+        <w:t xml:space="preserve">ee parameters described above, </w:t>
+      </w:r>
+      <w:r>
+        <w:t>the assembler requires</w:t>
+      </w:r>
+      <w:r>
+        <w:t xml:space="preserve"> that the URL be a Satellite Server URL, designed to serve pages, not images or other blobs.  Additionally, this assembler requires that pagename and childpagename match a configured value.  If all of these conditions are met, the assembler will attempt to assemble the URL.  If all of these conditions are not met, it will delegate URL assembly to the backup assembler, which as of July 24, 2009 is defined as the QueryAssembler.  Perhaps in the future the backup assembler can be configurable.</w:t>
+      </w:r>
+    </w:p>
+    <w:p/>
+    <w:p>
+      <w:pPr>
+        <w:rPr>
+          <w:b/>
+        </w:rPr>
+      </w:pPr>
+      <w:r>
+        <w:rPr>
+          <w:b/>
+        </w:rPr>
+        <w:t>Usage</w:t>
+      </w:r>
+    </w:p>
+    <w:p/>
+    <w:p>
+      <w:r>
+        <w:t>While this assembler can be used unmodified in all of the above situations, a nagging problem exists in that “item-context”, “item-type” and “item-alias” are not standard variables used by Content Server using any standard rendering models.  However, they do naturally map to some.  All that is needed is a conversion mechanism to map known variables into these three item-* parameters.  This mapping is done through a series of helper classes.</w:t>
+      </w:r>
+    </w:p>
+    <w:p/>
+    <w:p>
+      <w:r>
+        <w:t xml:space="preserve">As of July 24, 2009, only the Site Plan Tree Helper exists. However, it is conceivable that others could be added and ship with this package at a later date.  These helpers take input parameters and convert them into the item-* parameters, and then back again.  Because this conversion often requires database access, it is not </w:t>
+      </w:r>
+      <w:r>
+        <w:t>possible for the conversion to occur in the assembler itself.  Instead, conversion of site params into ItemContextAssembler params must be done at the time the link is created – usually just before invoking the render:calltemplate tag.  In the FSII rendering model, this occurs in Link templates.  The reverse lookup must occur before the site params are needed.  Often the params are needed right away, which means the conversion back has to happen in a wrapper page or in a layout template (depending on caching and security requirements).</w:t>
+      </w:r>
+    </w:p>
+    <w:p/>
+    <w:p>
+      <w:pPr>
+        <w:rPr>
+          <w:b/>
+        </w:rPr>
+      </w:pPr>
+      <w:r>
+        <w:rPr>
+          <w:b/>
+        </w:rPr>
+        <w:t>Multivariate Testing</w:t>
+      </w:r>
+      <w:r>
+        <w:rPr>
+          <w:b/>
+        </w:rPr>
+        <w:t xml:space="preserve"> Support</w:t>
+      </w:r>
+    </w:p>
+    <w:p/>
+    <w:p>
+      <w:r>
+        <w:t xml:space="preserve">This assembler has support for integer-based variant parameter, which is appended to the end of the URL using a suffix “/v&lt;int&gt;” (e.g. /v1).  This feature transparently allows </w:t>
+      </w:r>
+      <w:r>
+        <w:t xml:space="preserve">multivariate testing by allowing this parameter to be passed on a URL (without requiring a query string, which is helpful for working with some popular web analytics </w:t>
+      </w:r>
+      <w:r>
+        <w:t>packages</w:t>
+      </w:r>
+      <w:r>
+        <w:t xml:space="preserve">) and converted into a variable that can be used in templates to differentiate page layouts, views, or content, etc. </w:t>
+      </w:r>
+      <w:r>
+        <w:t xml:space="preserve">The variant </w:t>
+      </w:r>
+      <w:r>
+        <w:t xml:space="preserve">parameter </w:t>
+      </w:r>
+      <w:r>
+        <w:t>must be an integer, and it is optional.</w:t>
+      </w:r>
+    </w:p>
+    <w:p/>
+    <w:p>
+      <w:pPr>
+        <w:rPr>
+          <w:b/>
+        </w:rPr>
+      </w:pPr>
+      <w:r>
+        <w:rPr>
+          <w:b/>
+        </w:rPr>
+        <w:t>Configuration</w:t>
+      </w:r>
+    </w:p>
+    <w:p/>
+    <w:p>
+      <w:r>
+        <w:t xml:space="preserve">The ItemContextAssembler contains several configuration parameters that address the definition of the required pagename and childpagename, a mapping system for item-type parameters (optional), the item type used by the item-context, and finally, a list of </w:t>
+      </w:r>
+      <w:r>
+        <w:t>arguments that should always be unpacked from the ugly packedargs parameter.</w:t>
+      </w:r>
+    </w:p>
+    <w:p>
+      <w:r>
+        <w:t xml:space="preserve"> </w:t>
+      </w:r>
+      <w:r>
+        <w:br/>
+        <w:t>The default configuration file is the ServletRequest.properties file in cs.war/WEB-INF/classes.</w:t>
+      </w:r>
+    </w:p>
+    <w:p/>
+    <w:p>
+      <w:pPr>
+        <w:rPr>
+          <w:b/>
+        </w:rPr>
+      </w:pPr>
+      <w:r>
+        <w:rPr>
+          <w:b/>
+        </w:rPr>
+        <w:t>For more information</w:t>
+      </w:r>
+    </w:p>
+    <w:p/>
+    <w:p>
+      <w:r>
+        <w:t>For more information about exactly how to use this assembler, consult the Java API Reference Guide for com.fatwire.developernet.uri.itemcontext.ItemContextAssembler.</w:t>
+      </w:r>
+    </w:p>
+    <w:p/>
     <w:p>
       <w:pPr>
         <w:pStyle w:val="Heading2"/>
       </w:pPr>
-      <w:proofErr w:type="spellStart"/>
-      <w:r>
-        <w:t>LightweightAbstractAssembler</w:t>
-      </w:r>
-      <w:proofErr w:type="spellEnd"/>
+      <w:r>
+        <w:t>Site Plan Tree Helper</w:t>
+      </w:r>
     </w:p>
     <w:p>
       <w:pPr>
         <w:pStyle w:val="Heading2"/>
       </w:pPr>
-      <w:proofErr w:type="spellStart"/>
-      <w:r>
-        <w:t>ItemContextAssembler</w:t>
-      </w:r>
-      <w:proofErr w:type="spellEnd"/>
-    </w:p>
-    <w:p>
-      <w:pPr>
-        <w:pStyle w:val="Heading2"/>
-      </w:pPr>
-      <w:r>
-        <w:t>Site Plan Tree Helper</w:t>
-      </w:r>
-    </w:p>
-    <w:p>
-      <w:pPr>
-        <w:pStyle w:val="Heading2"/>
-      </w:pPr>
-      <w:proofErr w:type="spellStart"/>
       <w:r>
         <w:t>AliasingStrategies</w:t>
       </w:r>
-      <w:proofErr w:type="spellEnd"/>
     </w:p>
     <w:sectPr>
       <w:pgSz w:w="12240" w:h="15840"/>
@@ -269,6 +516,127 @@
     </w:sectPr>
   </w:body>
 </w:document>
+</file>
+
+<file path=word/numbering.xml><?xml version="1.0" encoding="utf-8"?>
+<w:numbering xmlns:mo="http://schemas.microsoft.com/office/mac/office/2008/main" xmlns:ve="http://schemas.openxmlformats.org/markup-compatibility/2006" xmlns:mv="urn:schemas-microsoft-com:mac:vml" xmlns:o="urn:schemas-microsoft-com:office:office" xmlns:r="http://schemas.openxmlformats.org/officeDocument/2006/relationships" xmlns:m="http://schemas.openxmlformats.org/officeDocument/2006/math" xmlns:v="urn:schemas-microsoft-com:vml" xmlns:wp="http://schemas.openxmlformats.org/drawingml/2006/wordprocessingDrawing" xmlns:w10="urn:schemas-microsoft-com:office:word" xmlns:w="http://schemas.openxmlformats.org/wordprocessingml/2006/main" xmlns:wne="http://schemas.microsoft.com/office/word/2006/wordml">
+  <w:abstractNum w:abstractNumId="0">
+    <w:nsid w:val="27A81F45"/>
+    <w:multiLevelType w:val="hybridMultilevel"/>
+    <w:tmpl w:val="7EECA1D2"/>
+    <w:lvl w:ilvl="0" w:tplc="04090001">
+      <w:start w:val="1"/>
+      <w:numFmt w:val="bullet"/>
+      <w:lvlText w:val=""/>
+      <w:lvlJc w:val="left"/>
+      <w:pPr>
+        <w:ind w:left="720" w:hanging="360"/>
+      </w:pPr>
+      <w:rPr>
+        <w:rFonts w:ascii="Symbol" w:hAnsi="Symbol" w:hint="default"/>
+      </w:rPr>
+    </w:lvl>
+    <w:lvl w:ilvl="1" w:tplc="04090003" w:tentative="1">
+      <w:start w:val="1"/>
+      <w:numFmt w:val="bullet"/>
+      <w:lvlText w:val="o"/>
+      <w:lvlJc w:val="left"/>
+      <w:pPr>
+        <w:ind w:left="1440" w:hanging="360"/>
+      </w:pPr>
+      <w:rPr>
+        <w:rFonts w:ascii="Courier New" w:hAnsi="Courier New" w:hint="default"/>
+      </w:rPr>
+    </w:lvl>
+    <w:lvl w:ilvl="2" w:tplc="04090005" w:tentative="1">
+      <w:start w:val="1"/>
+      <w:numFmt w:val="bullet"/>
+      <w:lvlText w:val=""/>
+      <w:lvlJc w:val="left"/>
+      <w:pPr>
+        <w:ind w:left="2160" w:hanging="360"/>
+      </w:pPr>
+      <w:rPr>
+        <w:rFonts w:ascii="Wingdings" w:hAnsi="Wingdings" w:hint="default"/>
+      </w:rPr>
+    </w:lvl>
+    <w:lvl w:ilvl="3" w:tplc="04090001" w:tentative="1">
+      <w:start w:val="1"/>
+      <w:numFmt w:val="bullet"/>
+      <w:lvlText w:val=""/>
+      <w:lvlJc w:val="left"/>
+      <w:pPr>
+        <w:ind w:left="2880" w:hanging="360"/>
+      </w:pPr>
+      <w:rPr>
+        <w:rFonts w:ascii="Symbol" w:hAnsi="Symbol" w:hint="default"/>
+      </w:rPr>
+    </w:lvl>
+    <w:lvl w:ilvl="4" w:tplc="04090003" w:tentative="1">
+      <w:start w:val="1"/>
+      <w:numFmt w:val="bullet"/>
+      <w:lvlText w:val="o"/>
+      <w:lvlJc w:val="left"/>
+      <w:pPr>
+        <w:ind w:left="3600" w:hanging="360"/>
+      </w:pPr>
+      <w:rPr>
+        <w:rFonts w:ascii="Courier New" w:hAnsi="Courier New" w:hint="default"/>
+      </w:rPr>
+    </w:lvl>
+    <w:lvl w:ilvl="5" w:tplc="04090005" w:tentative="1">
+      <w:start w:val="1"/>
+      <w:numFmt w:val="bullet"/>
+      <w:lvlText w:val=""/>
+      <w:lvlJc w:val="left"/>
+      <w:pPr>
+        <w:ind w:left="4320" w:hanging="360"/>
+      </w:pPr>
+      <w:rPr>
+        <w:rFonts w:ascii="Wingdings" w:hAnsi="Wingdings" w:hint="default"/>
+      </w:rPr>
+    </w:lvl>
+    <w:lvl w:ilvl="6" w:tplc="04090001" w:tentative="1">
+      <w:start w:val="1"/>
+      <w:numFmt w:val="bullet"/>
+      <w:lvlText w:val=""/>
+      <w:lvlJc w:val="left"/>
+      <w:pPr>
+        <w:ind w:left="5040" w:hanging="360"/>
+      </w:pPr>
+      <w:rPr>
+        <w:rFonts w:ascii="Symbol" w:hAnsi="Symbol" w:hint="default"/>
+      </w:rPr>
+    </w:lvl>
+    <w:lvl w:ilvl="7" w:tplc="04090003" w:tentative="1">
+      <w:start w:val="1"/>
+      <w:numFmt w:val="bullet"/>
+      <w:lvlText w:val="o"/>
+      <w:lvlJc w:val="left"/>
+      <w:pPr>
+        <w:ind w:left="5760" w:hanging="360"/>
+      </w:pPr>
+      <w:rPr>
+        <w:rFonts w:ascii="Courier New" w:hAnsi="Courier New" w:hint="default"/>
+      </w:rPr>
+    </w:lvl>
+    <w:lvl w:ilvl="8" w:tplc="04090005" w:tentative="1">
+      <w:start w:val="1"/>
+      <w:numFmt w:val="bullet"/>
+      <w:lvlText w:val=""/>
+      <w:lvlJc w:val="left"/>
+      <w:pPr>
+        <w:ind w:left="6480" w:hanging="360"/>
+      </w:pPr>
+      <w:rPr>
+        <w:rFonts w:ascii="Wingdings" w:hAnsi="Wingdings" w:hint="default"/>
+      </w:rPr>
+    </w:lvl>
+  </w:abstractNum>
+  <w:num w:numId="1">
+    <w:abstractNumId w:val="0"/>
+  </w:num>
+</w:numbering>
 </file>
 
 <file path=word/styles.xml><?xml version="1.0" encoding="utf-8"?>
@@ -410,6 +778,15 @@
       <w:sz w:val="26"/>
       <w:szCs w:val="26"/>
     </w:rPr>
+  </w:style>
+  <w:style w:type="paragraph" w:styleId="ListParagraph">
+    <w:name w:val="List Paragraph"/>
+    <w:basedOn w:val="Normal"/>
+    <w:rsid w:val="005738FA"/>
+    <w:pPr>
+      <w:ind w:left="720"/>
+      <w:contextualSpacing/>
+    </w:pPr>
   </w:style>
 </w:styles>
 </file>

</xml_diff>

<commit_message>
updated doc with some screenshots and more explanations
</commit_message>
<xml_diff>
--- a/CS Url Assemblers Readme.docx
+++ b/CS Url Assemblers Readme.docx
@@ -182,12 +182,19 @@
           <w:cols w:space="708"/>
         </w:sectPr>
       </w:pPr>
+      <w:r>
+        <w:t>Last Modified: July 28, 2009</w:t>
+      </w:r>
+      <w:r>
+        <w:br/>
+        <w:t>Document Version: 1.1</w:t>
+      </w:r>
     </w:p>
     <w:p>
       <w:pPr>
         <w:pStyle w:val="Heading1"/>
       </w:pPr>
-      <w:bookmarkStart w:id="0" w:name="_Toc110336805"/>
+      <w:bookmarkStart w:id="0" w:name="_Toc110394323"/>
       <w:r>
         <w:t>Table of Contents</w:t>
       </w:r>
@@ -258,7 +265,7 @@
         <w:rPr>
           <w:noProof/>
         </w:rPr>
-        <w:instrText xml:space="preserve"> PAGEREF _Toc110336805 \h </w:instrText>
+        <w:instrText xml:space="preserve"> PAGEREF _Toc110394323 \h </w:instrText>
       </w:r>
       <w:r>
         <w:rPr>
@@ -319,7 +326,7 @@
         <w:rPr>
           <w:noProof/>
         </w:rPr>
-        <w:instrText xml:space="preserve"> PAGEREF _Toc110336806 \h </w:instrText>
+        <w:instrText xml:space="preserve"> PAGEREF _Toc110394324 \h </w:instrText>
       </w:r>
       <w:r>
         <w:rPr>
@@ -380,7 +387,7 @@
         <w:rPr>
           <w:noProof/>
         </w:rPr>
-        <w:instrText xml:space="preserve"> PAGEREF _Toc110336807 \h </w:instrText>
+        <w:instrText xml:space="preserve"> PAGEREF _Toc110394325 \h </w:instrText>
       </w:r>
       <w:r>
         <w:rPr>
@@ -441,7 +448,7 @@
         <w:rPr>
           <w:noProof/>
         </w:rPr>
-        <w:instrText xml:space="preserve"> PAGEREF _Toc110336808 \h </w:instrText>
+        <w:instrText xml:space="preserve"> PAGEREF _Toc110394326 \h </w:instrText>
       </w:r>
       <w:r>
         <w:rPr>
@@ -502,7 +509,7 @@
         <w:rPr>
           <w:noProof/>
         </w:rPr>
-        <w:instrText xml:space="preserve"> PAGEREF _Toc110336809 \h </w:instrText>
+        <w:instrText xml:space="preserve"> PAGEREF _Toc110394327 \h </w:instrText>
       </w:r>
       <w:r>
         <w:rPr>
@@ -563,7 +570,7 @@
         <w:rPr>
           <w:noProof/>
         </w:rPr>
-        <w:instrText xml:space="preserve"> PAGEREF _Toc110336810 \h </w:instrText>
+        <w:instrText xml:space="preserve"> PAGEREF _Toc110394328 \h </w:instrText>
       </w:r>
       <w:r>
         <w:rPr>
@@ -624,7 +631,7 @@
         <w:rPr>
           <w:noProof/>
         </w:rPr>
-        <w:instrText xml:space="preserve"> PAGEREF _Toc110336811 \h </w:instrText>
+        <w:instrText xml:space="preserve"> PAGEREF _Toc110394329 \h </w:instrText>
       </w:r>
       <w:r>
         <w:rPr>
@@ -686,7 +693,7 @@
         <w:rPr>
           <w:noProof/>
         </w:rPr>
-        <w:instrText xml:space="preserve"> PAGEREF _Toc110336812 \h </w:instrText>
+        <w:instrText xml:space="preserve"> PAGEREF _Toc110394330 \h </w:instrText>
       </w:r>
       <w:r>
         <w:rPr>
@@ -748,7 +755,7 @@
         <w:rPr>
           <w:noProof/>
         </w:rPr>
-        <w:instrText xml:space="preserve"> PAGEREF _Toc110336813 \h </w:instrText>
+        <w:instrText xml:space="preserve"> PAGEREF _Toc110394331 \h </w:instrText>
       </w:r>
       <w:r>
         <w:rPr>
@@ -809,7 +816,7 @@
         <w:rPr>
           <w:noProof/>
         </w:rPr>
-        <w:instrText xml:space="preserve"> PAGEREF _Toc110336814 \h </w:instrText>
+        <w:instrText xml:space="preserve"> PAGEREF _Toc110394332 \h </w:instrText>
       </w:r>
       <w:r>
         <w:rPr>
@@ -852,6 +859,67 @@
         <w:rPr>
           <w:noProof/>
         </w:rPr>
+        <w:t>A Note About /cs/Satellite</w:t>
+      </w:r>
+      <w:r>
+        <w:rPr>
+          <w:noProof/>
+        </w:rPr>
+        <w:tab/>
+      </w:r>
+      <w:r>
+        <w:rPr>
+          <w:noProof/>
+        </w:rPr>
+        <w:fldChar w:fldCharType="begin"/>
+      </w:r>
+      <w:r>
+        <w:rPr>
+          <w:noProof/>
+        </w:rPr>
+        <w:instrText xml:space="preserve"> PAGEREF _Toc110394333 \h </w:instrText>
+      </w:r>
+      <w:r>
+        <w:rPr>
+          <w:noProof/>
+        </w:rPr>
+      </w:r>
+      <w:r>
+        <w:rPr>
+          <w:noProof/>
+        </w:rPr>
+        <w:fldChar w:fldCharType="separate"/>
+      </w:r>
+      <w:r>
+        <w:rPr>
+          <w:noProof/>
+        </w:rPr>
+        <w:t>5</w:t>
+      </w:r>
+      <w:r>
+        <w:rPr>
+          <w:noProof/>
+        </w:rPr>
+        <w:fldChar w:fldCharType="end"/>
+      </w:r>
+    </w:p>
+    <w:p>
+      <w:pPr>
+        <w:pStyle w:val="TOC1"/>
+        <w:tabs>
+          <w:tab w:val="right" w:leader="dot" w:pos="8630"/>
+        </w:tabs>
+        <w:rPr>
+          <w:rFonts w:asciiTheme="minorHAnsi" w:eastAsiaTheme="minorEastAsia" w:hAnsiTheme="minorHAnsi"/>
+          <w:b w:val="0"/>
+          <w:noProof/>
+          <w:color w:val="auto"/>
+        </w:rPr>
+      </w:pPr>
+      <w:r>
+        <w:rPr>
+          <w:noProof/>
+        </w:rPr>
         <w:t>Component Overview</w:t>
       </w:r>
       <w:r>
@@ -870,7 +938,7 @@
         <w:rPr>
           <w:noProof/>
         </w:rPr>
-        <w:instrText xml:space="preserve"> PAGEREF _Toc110336815 \h </w:instrText>
+        <w:instrText xml:space="preserve"> PAGEREF _Toc110394334 \h </w:instrText>
       </w:r>
       <w:r>
         <w:rPr>
@@ -931,7 +999,7 @@
         <w:rPr>
           <w:noProof/>
         </w:rPr>
-        <w:instrText xml:space="preserve"> PAGEREF _Toc110336816 \h </w:instrText>
+        <w:instrText xml:space="preserve"> PAGEREF _Toc110394335 \h </w:instrText>
       </w:r>
       <w:r>
         <w:rPr>
@@ -992,7 +1060,7 @@
         <w:rPr>
           <w:noProof/>
         </w:rPr>
-        <w:instrText xml:space="preserve"> PAGEREF _Toc110336817 \h </w:instrText>
+        <w:instrText xml:space="preserve"> PAGEREF _Toc110394336 \h </w:instrText>
       </w:r>
       <w:r>
         <w:rPr>
@@ -1009,7 +1077,7 @@
         <w:rPr>
           <w:noProof/>
         </w:rPr>
-        <w:t>5</w:t>
+        <w:t>6</w:t>
       </w:r>
       <w:r>
         <w:rPr>
@@ -1054,7 +1122,7 @@
         <w:rPr>
           <w:noProof/>
         </w:rPr>
-        <w:instrText xml:space="preserve"> PAGEREF _Toc110336818 \h </w:instrText>
+        <w:instrText xml:space="preserve"> PAGEREF _Toc110394337 \h </w:instrText>
       </w:r>
       <w:r>
         <w:rPr>
@@ -1071,7 +1139,7 @@
         <w:rPr>
           <w:noProof/>
         </w:rPr>
-        <w:t>5</w:t>
+        <w:t>6</w:t>
       </w:r>
       <w:r>
         <w:rPr>
@@ -1116,7 +1184,7 @@
         <w:rPr>
           <w:noProof/>
         </w:rPr>
-        <w:instrText xml:space="preserve"> PAGEREF _Toc110336819 \h </w:instrText>
+        <w:instrText xml:space="preserve"> PAGEREF _Toc110394338 \h </w:instrText>
       </w:r>
       <w:r>
         <w:rPr>
@@ -1178,7 +1246,7 @@
         <w:rPr>
           <w:noProof/>
         </w:rPr>
-        <w:instrText xml:space="preserve"> PAGEREF _Toc110336820 \h </w:instrText>
+        <w:instrText xml:space="preserve"> PAGEREF _Toc110394339 \h </w:instrText>
       </w:r>
       <w:r>
         <w:rPr>
@@ -1195,7 +1263,7 @@
         <w:rPr>
           <w:noProof/>
         </w:rPr>
-        <w:t>6</w:t>
+        <w:t>7</w:t>
       </w:r>
       <w:r>
         <w:rPr>
@@ -1240,7 +1308,7 @@
         <w:rPr>
           <w:noProof/>
         </w:rPr>
-        <w:instrText xml:space="preserve"> PAGEREF _Toc110336821 \h </w:instrText>
+        <w:instrText xml:space="preserve"> PAGEREF _Toc110394340 \h </w:instrText>
       </w:r>
       <w:r>
         <w:rPr>
@@ -1257,7 +1325,7 @@
         <w:rPr>
           <w:noProof/>
         </w:rPr>
-        <w:t>6</w:t>
+        <w:t>7</w:t>
       </w:r>
       <w:r>
         <w:rPr>
@@ -1302,7 +1370,7 @@
         <w:rPr>
           <w:noProof/>
         </w:rPr>
-        <w:instrText xml:space="preserve"> PAGEREF _Toc110336822 \h </w:instrText>
+        <w:instrText xml:space="preserve"> PAGEREF _Toc110394341 \h </w:instrText>
       </w:r>
       <w:r>
         <w:rPr>
@@ -1319,7 +1387,7 @@
         <w:rPr>
           <w:noProof/>
         </w:rPr>
-        <w:t>6</w:t>
+        <w:t>7</w:t>
       </w:r>
       <w:r>
         <w:rPr>
@@ -1364,7 +1432,7 @@
         <w:rPr>
           <w:noProof/>
         </w:rPr>
-        <w:instrText xml:space="preserve"> PAGEREF _Toc110336823 \h </w:instrText>
+        <w:instrText xml:space="preserve"> PAGEREF _Toc110394342 \h </w:instrText>
       </w:r>
       <w:r>
         <w:rPr>
@@ -1381,7 +1449,7 @@
         <w:rPr>
           <w:noProof/>
         </w:rPr>
-        <w:t>7</w:t>
+        <w:t>8</w:t>
       </w:r>
       <w:r>
         <w:rPr>
@@ -1425,7 +1493,7 @@
         <w:rPr>
           <w:noProof/>
         </w:rPr>
-        <w:instrText xml:space="preserve"> PAGEREF _Toc110336824 \h </w:instrText>
+        <w:instrText xml:space="preserve"> PAGEREF _Toc110394343 \h </w:instrText>
       </w:r>
       <w:r>
         <w:rPr>
@@ -1442,7 +1510,7 @@
         <w:rPr>
           <w:noProof/>
         </w:rPr>
-        <w:t>7</w:t>
+        <w:t>8</w:t>
       </w:r>
       <w:r>
         <w:rPr>
@@ -1487,7 +1555,7 @@
         <w:rPr>
           <w:noProof/>
         </w:rPr>
-        <w:instrText xml:space="preserve"> PAGEREF _Toc110336825 \h </w:instrText>
+        <w:instrText xml:space="preserve"> PAGEREF _Toc110394344 \h </w:instrText>
       </w:r>
       <w:r>
         <w:rPr>
@@ -1504,7 +1572,7 @@
         <w:rPr>
           <w:noProof/>
         </w:rPr>
-        <w:t>7</w:t>
+        <w:t>9</w:t>
       </w:r>
       <w:r>
         <w:rPr>
@@ -1549,7 +1617,7 @@
         <w:rPr>
           <w:noProof/>
         </w:rPr>
-        <w:instrText xml:space="preserve"> PAGEREF _Toc110336826 \h </w:instrText>
+        <w:instrText xml:space="preserve"> PAGEREF _Toc110394345 \h </w:instrText>
       </w:r>
       <w:r>
         <w:rPr>
@@ -1566,7 +1634,7 @@
         <w:rPr>
           <w:noProof/>
         </w:rPr>
-        <w:t>8</w:t>
+        <w:t>10</w:t>
       </w:r>
       <w:r>
         <w:rPr>
@@ -1593,7 +1661,7 @@
         <w:rPr>
           <w:noProof/>
         </w:rPr>
-        <w:t>How Helper constructs item-context</w:t>
+        <w:t>Lowest-level-to-include and how Helper constructs item-context</w:t>
       </w:r>
       <w:r>
         <w:rPr>
@@ -1611,7 +1679,7 @@
         <w:rPr>
           <w:noProof/>
         </w:rPr>
-        <w:instrText xml:space="preserve"> PAGEREF _Toc110336827 \h </w:instrText>
+        <w:instrText xml:space="preserve"> PAGEREF _Toc110394346 \h </w:instrText>
       </w:r>
       <w:r>
         <w:rPr>
@@ -1628,7 +1696,7 @@
         <w:rPr>
           <w:noProof/>
         </w:rPr>
-        <w:t>10</w:t>
+        <w:t>11</w:t>
       </w:r>
       <w:r>
         <w:rPr>
@@ -1673,7 +1741,7 @@
         <w:rPr>
           <w:noProof/>
         </w:rPr>
-        <w:instrText xml:space="preserve"> PAGEREF _Toc110336828 \h </w:instrText>
+        <w:instrText xml:space="preserve"> PAGEREF _Toc110394347 \h </w:instrText>
       </w:r>
       <w:r>
         <w:rPr>
@@ -1690,7 +1758,7 @@
         <w:rPr>
           <w:noProof/>
         </w:rPr>
-        <w:t>10</w:t>
+        <w:t>13</w:t>
       </w:r>
       <w:r>
         <w:rPr>
@@ -1735,7 +1803,7 @@
         <w:rPr>
           <w:noProof/>
         </w:rPr>
-        <w:instrText xml:space="preserve"> PAGEREF _Toc110336829 \h </w:instrText>
+        <w:instrText xml:space="preserve"> PAGEREF _Toc110394348 \h </w:instrText>
       </w:r>
       <w:r>
         <w:rPr>
@@ -1752,7 +1820,7 @@
         <w:rPr>
           <w:noProof/>
         </w:rPr>
-        <w:t>10</w:t>
+        <w:t>13</w:t>
       </w:r>
       <w:r>
         <w:rPr>
@@ -1796,7 +1864,7 @@
         <w:rPr>
           <w:noProof/>
         </w:rPr>
-        <w:instrText xml:space="preserve"> PAGEREF _Toc110336830 \h </w:instrText>
+        <w:instrText xml:space="preserve"> PAGEREF _Toc110394349 \h </w:instrText>
       </w:r>
       <w:r>
         <w:rPr>
@@ -1813,7 +1881,7 @@
         <w:rPr>
           <w:noProof/>
         </w:rPr>
-        <w:t>11</w:t>
+        <w:t>14</w:t>
       </w:r>
       <w:r>
         <w:rPr>
@@ -1858,7 +1926,7 @@
         <w:rPr>
           <w:noProof/>
         </w:rPr>
-        <w:instrText xml:space="preserve"> PAGEREF _Toc110336831 \h </w:instrText>
+        <w:instrText xml:space="preserve"> PAGEREF _Toc110394350 \h </w:instrText>
       </w:r>
       <w:r>
         <w:rPr>
@@ -1875,7 +1943,7 @@
         <w:rPr>
           <w:noProof/>
         </w:rPr>
-        <w:t>11</w:t>
+        <w:t>14</w:t>
       </w:r>
       <w:r>
         <w:rPr>
@@ -1920,7 +1988,7 @@
         <w:rPr>
           <w:noProof/>
         </w:rPr>
-        <w:instrText xml:space="preserve"> PAGEREF _Toc110336832 \h </w:instrText>
+        <w:instrText xml:space="preserve"> PAGEREF _Toc110394351 \h </w:instrText>
       </w:r>
       <w:r>
         <w:rPr>
@@ -1937,7 +2005,7 @@
         <w:rPr>
           <w:noProof/>
         </w:rPr>
-        <w:t>12</w:t>
+        <w:t>15</w:t>
       </w:r>
       <w:r>
         <w:rPr>
@@ -1982,7 +2050,7 @@
         <w:rPr>
           <w:noProof/>
         </w:rPr>
-        <w:instrText xml:space="preserve"> PAGEREF _Toc110336833 \h </w:instrText>
+        <w:instrText xml:space="preserve"> PAGEREF _Toc110394352 \h </w:instrText>
       </w:r>
       <w:r>
         <w:rPr>
@@ -1999,7 +2067,7 @@
         <w:rPr>
           <w:noProof/>
         </w:rPr>
-        <w:t>12</w:t>
+        <w:t>15</w:t>
       </w:r>
       <w:r>
         <w:rPr>
@@ -2044,7 +2112,7 @@
         <w:rPr>
           <w:noProof/>
         </w:rPr>
-        <w:instrText xml:space="preserve"> PAGEREF _Toc110336834 \h </w:instrText>
+        <w:instrText xml:space="preserve"> PAGEREF _Toc110394353 \h </w:instrText>
       </w:r>
       <w:r>
         <w:rPr>
@@ -2061,7 +2129,7 @@
         <w:rPr>
           <w:noProof/>
         </w:rPr>
-        <w:t>12</w:t>
+        <w:t>15</w:t>
       </w:r>
       <w:r>
         <w:rPr>
@@ -2106,7 +2174,7 @@
         <w:rPr>
           <w:noProof/>
         </w:rPr>
-        <w:instrText xml:space="preserve"> PAGEREF _Toc110336835 \h </w:instrText>
+        <w:instrText xml:space="preserve"> PAGEREF _Toc110394354 \h </w:instrText>
       </w:r>
       <w:r>
         <w:rPr>
@@ -2123,7 +2191,7 @@
         <w:rPr>
           <w:noProof/>
         </w:rPr>
-        <w:t>13</w:t>
+        <w:t>15</w:t>
       </w:r>
       <w:r>
         <w:rPr>
@@ -2168,7 +2236,7 @@
         <w:rPr>
           <w:noProof/>
         </w:rPr>
-        <w:instrText xml:space="preserve"> PAGEREF _Toc110336836 \h </w:instrText>
+        <w:instrText xml:space="preserve"> PAGEREF _Toc110394355 \h </w:instrText>
       </w:r>
       <w:r>
         <w:rPr>
@@ -2185,7 +2253,7 @@
         <w:rPr>
           <w:noProof/>
         </w:rPr>
-        <w:t>13</w:t>
+        <w:t>16</w:t>
       </w:r>
       <w:r>
         <w:rPr>
@@ -2229,7 +2297,7 @@
         <w:rPr>
           <w:noProof/>
         </w:rPr>
-        <w:instrText xml:space="preserve"> PAGEREF _Toc110336837 \h </w:instrText>
+        <w:instrText xml:space="preserve"> PAGEREF _Toc110394356 \h </w:instrText>
       </w:r>
       <w:r>
         <w:rPr>
@@ -2246,7 +2314,7 @@
         <w:rPr>
           <w:noProof/>
         </w:rPr>
-        <w:t>13</w:t>
+        <w:t>16</w:t>
       </w:r>
       <w:r>
         <w:rPr>
@@ -2272,7 +2340,7 @@
       <w:r>
         <w:br w:type="page"/>
       </w:r>
-      <w:bookmarkStart w:id="1" w:name="_Toc110336806"/>
+      <w:bookmarkStart w:id="1" w:name="_Toc110394324"/>
       <w:r>
         <w:t>Overview</w:t>
       </w:r>
@@ -2288,7 +2356,7 @@
       <w:pPr>
         <w:pStyle w:val="Heading1"/>
       </w:pPr>
-      <w:bookmarkStart w:id="2" w:name="_Toc110336807"/>
+      <w:bookmarkStart w:id="2" w:name="_Toc110394325"/>
       <w:r>
         <w:t>Executive Summary</w:t>
       </w:r>
@@ -2414,7 +2482,7 @@
       <w:pPr>
         <w:pStyle w:val="Heading1"/>
       </w:pPr>
-      <w:bookmarkStart w:id="3" w:name="_Toc110336808"/>
+      <w:bookmarkStart w:id="3" w:name="_Toc110394326"/>
       <w:r>
         <w:t>Quick Start for the Impatient</w:t>
       </w:r>
@@ -2428,10 +2496,36 @@
     </w:p>
     <w:p/>
     <w:p>
+      <w:r>
+        <w:t>This can produce URLs like this:</w:t>
+      </w:r>
+    </w:p>
+    <w:p/>
+    <w:p>
+      <w:pPr>
+        <w:rPr>
+          <w:rFonts w:ascii="Anonymous Pro" w:hAnsi="Anonymous Pro"/>
+        </w:rPr>
+      </w:pPr>
+      <w:r>
+        <w:rPr>
+          <w:rFonts w:ascii="Anonymous Pro" w:hAnsi="Anonymous Pro"/>
+        </w:rPr>
+        <w:t>http://www.fatwire.com/cs/Satellite/</w:t>
+      </w:r>
+      <w:r>
+        <w:rPr>
+          <w:rFonts w:ascii="Anonymous Pro" w:hAnsi="Anonymous Pro"/>
+        </w:rPr>
+        <w:t>products</w:t>
+      </w:r>
+    </w:p>
+    <w:p/>
+    <w:p>
       <w:pPr>
         <w:pStyle w:val="Heading2"/>
       </w:pPr>
-      <w:bookmarkStart w:id="4" w:name="_Toc110336809"/>
+      <w:bookmarkStart w:id="4" w:name="_Toc110394327"/>
       <w:r>
         <w:t>Configuration</w:t>
       </w:r>
@@ -2461,6 +2555,7 @@
           <w:sz w:val="20"/>
         </w:rPr>
       </w:pPr>
+      <w:proofErr w:type="gramStart"/>
       <w:r>
         <w:rPr>
           <w:rFonts w:ascii="Anonymous Pro" w:hAnsi="Anonymous Pro"/>
@@ -2468,6 +2563,7 @@
         </w:rPr>
         <w:t>uri.assembler.1.shortform</w:t>
       </w:r>
+      <w:proofErr w:type="gramEnd"/>
       <w:r>
         <w:rPr>
           <w:rFonts w:ascii="Anonymous Pro" w:hAnsi="Anonymous Pro"/>
@@ -2489,29 +2585,248 @@
         </w:rPr>
         <w:t xml:space="preserve"> </w:t>
       </w:r>
+      <w:r>
+        <w:rPr>
+          <w:rFonts w:ascii="Anonymous Pro" w:hAnsi="Anonymous Pro"/>
+          <w:sz w:val="20"/>
+        </w:rPr>
+        <w:t>ic</w:t>
+      </w:r>
+    </w:p>
+    <w:p>
+      <w:pPr>
+        <w:rPr>
+          <w:rFonts w:ascii="Anonymous Pro" w:hAnsi="Anonymous Pro"/>
+          <w:sz w:val="20"/>
+        </w:rPr>
+      </w:pPr>
+      <w:r>
+        <w:rPr>
+          <w:rFonts w:ascii="Anonymous Pro" w:hAnsi="Anonymous Pro"/>
+          <w:sz w:val="20"/>
+        </w:rPr>
+        <w:t>uri.assembler.1.classname</w:t>
+      </w:r>
+      <w:r>
+        <w:rPr>
+          <w:rFonts w:ascii="Anonymous Pro" w:hAnsi="Anonymous Pro"/>
+          <w:sz w:val="20"/>
+        </w:rPr>
+        <w:t xml:space="preserve"> </w:t>
+      </w:r>
+      <w:r>
+        <w:rPr>
+          <w:rFonts w:ascii="Anonymous Pro" w:hAnsi="Anonymous Pro"/>
+          <w:sz w:val="20"/>
+        </w:rPr>
+        <w:t>=</w:t>
+      </w:r>
+      <w:r>
+        <w:rPr>
+          <w:rFonts w:ascii="Anonymous Pro" w:hAnsi="Anonymous Pro"/>
+          <w:sz w:val="20"/>
+        </w:rPr>
+        <w:t xml:space="preserve"> </w:t>
+      </w:r>
+      <w:proofErr w:type="spellStart"/>
+      <w:r>
+        <w:rPr>
+          <w:rFonts w:ascii="Anonymous Pro" w:hAnsi="Anonymous Pro"/>
+          <w:sz w:val="20"/>
+        </w:rPr>
+        <w:t>com.fatwire.developernet.uri.itemcontext.ItemContextAssembler</w:t>
+      </w:r>
+      <w:proofErr w:type="spellEnd"/>
+    </w:p>
+    <w:p>
+      <w:pPr>
+        <w:rPr>
+          <w:rFonts w:ascii="Anonymous Pro" w:hAnsi="Anonymous Pro"/>
+          <w:sz w:val="20"/>
+        </w:rPr>
+      </w:pPr>
+      <w:r>
+        <w:rPr>
+          <w:rFonts w:ascii="Anonymous Pro" w:hAnsi="Anonymous Pro"/>
+          <w:sz w:val="20"/>
+        </w:rPr>
+        <w:t>uri.assembler.2.shortform</w:t>
+      </w:r>
+      <w:r>
+        <w:rPr>
+          <w:rFonts w:ascii="Anonymous Pro" w:hAnsi="Anonymous Pro"/>
+          <w:sz w:val="20"/>
+        </w:rPr>
+        <w:t xml:space="preserve"> </w:t>
+      </w:r>
+      <w:r>
+        <w:rPr>
+          <w:rFonts w:ascii="Anonymous Pro" w:hAnsi="Anonymous Pro"/>
+          <w:sz w:val="20"/>
+        </w:rPr>
+        <w:t>=</w:t>
+      </w:r>
+      <w:r>
+        <w:rPr>
+          <w:rFonts w:ascii="Anonymous Pro" w:hAnsi="Anonymous Pro"/>
+          <w:sz w:val="20"/>
+        </w:rPr>
+        <w:t xml:space="preserve"> </w:t>
+      </w:r>
+      <w:r>
+        <w:rPr>
+          <w:rFonts w:ascii="Anonymous Pro" w:hAnsi="Anonymous Pro"/>
+          <w:sz w:val="20"/>
+        </w:rPr>
+        <w:t>query</w:t>
+      </w:r>
+    </w:p>
+    <w:p>
+      <w:pPr>
+        <w:rPr>
+          <w:rFonts w:ascii="Anonymous Pro" w:hAnsi="Anonymous Pro"/>
+          <w:sz w:val="20"/>
+        </w:rPr>
+      </w:pPr>
+      <w:r>
+        <w:rPr>
+          <w:rFonts w:ascii="Anonymous Pro" w:hAnsi="Anonymous Pro"/>
+          <w:sz w:val="20"/>
+        </w:rPr>
+        <w:t>uri.assembler.2.classname</w:t>
+      </w:r>
+      <w:r>
+        <w:rPr>
+          <w:rFonts w:ascii="Anonymous Pro" w:hAnsi="Anonymous Pro"/>
+          <w:sz w:val="20"/>
+        </w:rPr>
+        <w:t xml:space="preserve"> </w:t>
+      </w:r>
+      <w:r>
+        <w:rPr>
+          <w:rFonts w:ascii="Anonymous Pro" w:hAnsi="Anonymous Pro"/>
+          <w:sz w:val="20"/>
+        </w:rPr>
+        <w:t>=</w:t>
+      </w:r>
+      <w:r>
+        <w:rPr>
+          <w:rFonts w:ascii="Anonymous Pro" w:hAnsi="Anonymous Pro"/>
+          <w:sz w:val="20"/>
+        </w:rPr>
+        <w:t xml:space="preserve"> </w:t>
+      </w:r>
+      <w:proofErr w:type="spellStart"/>
+      <w:r>
+        <w:rPr>
+          <w:rFonts w:ascii="Anonymous Pro" w:hAnsi="Anonymous Pro"/>
+          <w:sz w:val="20"/>
+        </w:rPr>
+        <w:t>com.fatwire.cs.core.uri.QueryAssembler</w:t>
+      </w:r>
+      <w:proofErr w:type="spellEnd"/>
+    </w:p>
+    <w:p>
+      <w:pPr>
+        <w:rPr>
+          <w:rFonts w:ascii="Anonymous Pro" w:hAnsi="Anonymous Pro"/>
+          <w:sz w:val="20"/>
+        </w:rPr>
+      </w:pPr>
+    </w:p>
+    <w:p>
+      <w:pPr>
+        <w:rPr>
+          <w:rFonts w:ascii="Anonymous Pro" w:hAnsi="Anonymous Pro"/>
+          <w:sz w:val="20"/>
+        </w:rPr>
+      </w:pPr>
+      <w:proofErr w:type="spellStart"/>
+      <w:r>
+        <w:rPr>
+          <w:rFonts w:ascii="Anonymous Pro" w:hAnsi="Anonymous Pro"/>
+          <w:sz w:val="20"/>
+        </w:rPr>
+        <w:t>com.fatwire.developernet.uri.itemcontext.global</w:t>
+      </w:r>
+      <w:proofErr w:type="spellEnd"/>
+      <w:r>
+        <w:rPr>
+          <w:rFonts w:ascii="Anonymous Pro" w:hAnsi="Anonymous Pro"/>
+          <w:sz w:val="20"/>
+        </w:rPr>
+        <w:t>-wrapper-pagename</w:t>
+      </w:r>
+      <w:r>
+        <w:rPr>
+          <w:rFonts w:ascii="Anonymous Pro" w:hAnsi="Anonymous Pro"/>
+          <w:sz w:val="20"/>
+        </w:rPr>
+        <w:t xml:space="preserve"> = FW/Wrapper</w:t>
+      </w:r>
+    </w:p>
+    <w:p>
+      <w:pPr>
+        <w:rPr>
+          <w:rFonts w:ascii="Anonymous Pro" w:hAnsi="Anonymous Pro"/>
+          <w:sz w:val="20"/>
+        </w:rPr>
+      </w:pPr>
+      <w:proofErr w:type="spellStart"/>
       <w:proofErr w:type="gramStart"/>
       <w:r>
         <w:rPr>
           <w:rFonts w:ascii="Anonymous Pro" w:hAnsi="Anonymous Pro"/>
           <w:sz w:val="20"/>
         </w:rPr>
-        <w:t>ic</w:t>
+        <w:t>com.fatwire.developernet.uri.itemcontext.global</w:t>
       </w:r>
       <w:proofErr w:type="gramEnd"/>
-    </w:p>
-    <w:p>
-      <w:pPr>
-        <w:rPr>
-          <w:rFonts w:ascii="Anonymous Pro" w:hAnsi="Anonymous Pro"/>
-          <w:sz w:val="20"/>
-        </w:rPr>
-      </w:pPr>
-      <w:r>
-        <w:rPr>
-          <w:rFonts w:ascii="Anonymous Pro" w:hAnsi="Anonymous Pro"/>
-          <w:sz w:val="20"/>
-        </w:rPr>
-        <w:t>uri.assembler.1.classname</w:t>
+      <w:r>
+        <w:rPr>
+          <w:rFonts w:ascii="Anonymous Pro" w:hAnsi="Anonymous Pro"/>
+          <w:sz w:val="20"/>
+        </w:rPr>
+        <w:t>-template-pagenam</w:t>
+      </w:r>
+      <w:proofErr w:type="spellEnd"/>
+      <w:r>
+        <w:rPr>
+          <w:rFonts w:ascii="Anonymous Pro" w:hAnsi="Anonymous Pro"/>
+          <w:sz w:val="20"/>
+        </w:rPr>
+        <w:t>e</w:t>
+      </w:r>
+      <w:r>
+        <w:rPr>
+          <w:rFonts w:ascii="Anonymous Pro" w:hAnsi="Anonymous Pro"/>
+          <w:sz w:val="20"/>
+        </w:rPr>
+        <w:t xml:space="preserve"> = FW/Layout</w:t>
+      </w:r>
+    </w:p>
+    <w:p>
+      <w:pPr>
+        <w:rPr>
+          <w:rFonts w:ascii="Anonymous Pro" w:hAnsi="Anonymous Pro"/>
+          <w:sz w:val="20"/>
+        </w:rPr>
+      </w:pPr>
+      <w:proofErr w:type="gramStart"/>
+      <w:r>
+        <w:rPr>
+          <w:rFonts w:ascii="Anonymous Pro" w:hAnsi="Anonymous Pro"/>
+          <w:sz w:val="20"/>
+        </w:rPr>
+        <w:t>com.fatwire.developernet.uri.siteplan.helper.aliasing</w:t>
+      </w:r>
+      <w:proofErr w:type="gramEnd"/>
+      <w:r>
+        <w:rPr>
+          <w:rFonts w:ascii="Anonymous Pro" w:hAnsi="Anonymous Pro"/>
+          <w:sz w:val="20"/>
+        </w:rPr>
+        <w:t>-strategy-class</w:t>
       </w:r>
       <w:r>
         <w:rPr>
@@ -2534,172 +2849,19 @@
         </w:rPr>
         <w:t xml:space="preserve"> </w:t>
       </w:r>
-      <w:proofErr w:type="spellStart"/>
-      <w:r>
-        <w:rPr>
-          <w:rFonts w:ascii="Anonymous Pro" w:hAnsi="Anonymous Pro"/>
-          <w:sz w:val="20"/>
-        </w:rPr>
-        <w:t>com.fatwire.developernet.uri.itemcontext.ItemContextAssembler</w:t>
-      </w:r>
-      <w:proofErr w:type="spellEnd"/>
-    </w:p>
-    <w:p>
-      <w:pPr>
-        <w:rPr>
-          <w:rFonts w:ascii="Anonymous Pro" w:hAnsi="Anonymous Pro"/>
-          <w:sz w:val="20"/>
-        </w:rPr>
-      </w:pPr>
-      <w:r>
-        <w:rPr>
-          <w:rFonts w:ascii="Anonymous Pro" w:hAnsi="Anonymous Pro"/>
-          <w:sz w:val="20"/>
-        </w:rPr>
-        <w:t>uri.assembler.2.shortform</w:t>
-      </w:r>
-      <w:r>
-        <w:rPr>
-          <w:rFonts w:ascii="Anonymous Pro" w:hAnsi="Anonymous Pro"/>
-          <w:sz w:val="20"/>
-        </w:rPr>
-        <w:t xml:space="preserve"> </w:t>
-      </w:r>
-      <w:r>
-        <w:rPr>
-          <w:rFonts w:ascii="Anonymous Pro" w:hAnsi="Anonymous Pro"/>
-          <w:sz w:val="20"/>
-        </w:rPr>
-        <w:t>=</w:t>
-      </w:r>
-      <w:r>
-        <w:rPr>
-          <w:rFonts w:ascii="Anonymous Pro" w:hAnsi="Anonymous Pro"/>
-          <w:sz w:val="20"/>
-        </w:rPr>
-        <w:t xml:space="preserve"> </w:t>
-      </w:r>
-      <w:r>
-        <w:rPr>
-          <w:rFonts w:ascii="Anonymous Pro" w:hAnsi="Anonymous Pro"/>
-          <w:sz w:val="20"/>
-        </w:rPr>
-        <w:t>query</w:t>
-      </w:r>
-    </w:p>
-    <w:p>
-      <w:pPr>
-        <w:rPr>
-          <w:rFonts w:ascii="Anonymous Pro" w:hAnsi="Anonymous Pro"/>
-          <w:sz w:val="20"/>
-        </w:rPr>
-      </w:pPr>
-      <w:r>
-        <w:rPr>
-          <w:rFonts w:ascii="Anonymous Pro" w:hAnsi="Anonymous Pro"/>
-          <w:sz w:val="20"/>
-        </w:rPr>
-        <w:t>uri.assembler.2.classname</w:t>
-      </w:r>
-      <w:r>
-        <w:rPr>
-          <w:rFonts w:ascii="Anonymous Pro" w:hAnsi="Anonymous Pro"/>
-          <w:sz w:val="20"/>
-        </w:rPr>
-        <w:t xml:space="preserve"> </w:t>
-      </w:r>
-      <w:r>
-        <w:rPr>
-          <w:rFonts w:ascii="Anonymous Pro" w:hAnsi="Anonymous Pro"/>
-          <w:sz w:val="20"/>
-        </w:rPr>
-        <w:t>=</w:t>
-      </w:r>
-      <w:r>
-        <w:rPr>
-          <w:rFonts w:ascii="Anonymous Pro" w:hAnsi="Anonymous Pro"/>
-          <w:sz w:val="20"/>
-        </w:rPr>
-        <w:t xml:space="preserve"> </w:t>
-      </w:r>
-      <w:proofErr w:type="spellStart"/>
-      <w:r>
-        <w:rPr>
-          <w:rFonts w:ascii="Anonymous Pro" w:hAnsi="Anonymous Pro"/>
-          <w:sz w:val="20"/>
-        </w:rPr>
-        <w:t>com.fatwire.cs.core.uri.QueryAssembler</w:t>
-      </w:r>
-      <w:proofErr w:type="spellEnd"/>
-    </w:p>
-    <w:p>
-      <w:pPr>
-        <w:rPr>
-          <w:rFonts w:ascii="Anonymous Pro" w:hAnsi="Anonymous Pro"/>
-          <w:sz w:val="20"/>
-        </w:rPr>
-      </w:pPr>
-    </w:p>
-    <w:p>
-      <w:pPr>
-        <w:rPr>
-          <w:rFonts w:ascii="Anonymous Pro" w:hAnsi="Anonymous Pro"/>
-          <w:sz w:val="20"/>
-        </w:rPr>
-      </w:pPr>
-      <w:proofErr w:type="spellStart"/>
-      <w:r>
-        <w:rPr>
-          <w:rFonts w:ascii="Anonymous Pro" w:hAnsi="Anonymous Pro"/>
-          <w:sz w:val="20"/>
-        </w:rPr>
-        <w:t>com.fatwire.developernet.uri.itemcontext.global</w:t>
-      </w:r>
-      <w:proofErr w:type="spellEnd"/>
-      <w:r>
-        <w:rPr>
-          <w:rFonts w:ascii="Anonymous Pro" w:hAnsi="Anonymous Pro"/>
-          <w:sz w:val="20"/>
-        </w:rPr>
-        <w:t>-wrapper-pagename</w:t>
-      </w:r>
-      <w:r>
-        <w:rPr>
-          <w:rFonts w:ascii="Anonymous Pro" w:hAnsi="Anonymous Pro"/>
-          <w:sz w:val="20"/>
-        </w:rPr>
-        <w:t xml:space="preserve"> = FW/Wrapper</w:t>
-      </w:r>
-    </w:p>
-    <w:p>
-      <w:pPr>
-        <w:rPr>
-          <w:rFonts w:ascii="Anonymous Pro" w:hAnsi="Anonymous Pro"/>
-          <w:sz w:val="20"/>
-        </w:rPr>
-      </w:pPr>
-      <w:proofErr w:type="spellStart"/>
-      <w:r>
-        <w:rPr>
-          <w:rFonts w:ascii="Anonymous Pro" w:hAnsi="Anonymous Pro"/>
-          <w:sz w:val="20"/>
-        </w:rPr>
-        <w:t>com.fatwire.developernet.uri.itemcontext.global-template-pagenam</w:t>
-      </w:r>
-      <w:proofErr w:type="spellEnd"/>
-      <w:r>
-        <w:rPr>
-          <w:rFonts w:ascii="Anonymous Pro" w:hAnsi="Anonymous Pro"/>
-          <w:sz w:val="20"/>
-        </w:rPr>
-        <w:t>e</w:t>
-      </w:r>
-      <w:r>
-        <w:rPr>
-          <w:rFonts w:ascii="Anonymous Pro" w:hAnsi="Anonymous Pro"/>
-          <w:sz w:val="20"/>
-        </w:rPr>
-        <w:t xml:space="preserve"> = FW/Layout</w:t>
+      <w:r>
+        <w:rPr>
+          <w:rFonts w:ascii="Anonymous Pro" w:hAnsi="Anonymous Pro"/>
+          <w:sz w:val="20"/>
+        </w:rPr>
+        <w:t>com.fatwire.developernet.uri.itemcontext.aliasing.PathAliasingStrateg</w:t>
+      </w:r>
+      <w:r>
+        <w:rPr>
+          <w:rFonts w:ascii="Anonymous Pro" w:hAnsi="Anonymous Pro"/>
+          <w:sz w:val="20"/>
+        </w:rPr>
+        <w:t>y</w:t>
       </w:r>
     </w:p>
     <w:p/>
@@ -2707,7 +2869,7 @@
       <w:pPr>
         <w:pStyle w:val="Heading2"/>
       </w:pPr>
-      <w:bookmarkStart w:id="5" w:name="_Toc110336810"/>
+      <w:bookmarkStart w:id="5" w:name="_Toc110394328"/>
       <w:r>
         <w:t>Deployment</w:t>
       </w:r>
@@ -2750,7 +2912,7 @@
       <w:pPr>
         <w:pStyle w:val="Heading2"/>
       </w:pPr>
-      <w:bookmarkStart w:id="6" w:name="_Toc110336811"/>
+      <w:bookmarkStart w:id="6" w:name="_Toc110394329"/>
       <w:r>
         <w:t>Template Changes</w:t>
       </w:r>
@@ -2760,7 +2922,7 @@
       <w:pPr>
         <w:pStyle w:val="Heading3"/>
       </w:pPr>
-      <w:bookmarkStart w:id="7" w:name="_Toc110336812"/>
+      <w:bookmarkStart w:id="7" w:name="_Toc110394330"/>
       <w:r>
         <w:t>FW/Wrapper.jsp</w:t>
       </w:r>
@@ -2828,7 +2990,7 @@
       <w:pPr>
         <w:pStyle w:val="Heading3"/>
       </w:pPr>
-      <w:bookmarkStart w:id="8" w:name="_Toc110336813"/>
+      <w:bookmarkStart w:id="8" w:name="_Toc110394331"/>
       <w:r>
         <w:t>Page/Link and Article/Link</w:t>
       </w:r>
@@ -2899,8 +3061,7 @@
           <w:sz w:val="20"/>
         </w:rPr>
         <w:tab/>
-        <w:t xml:space="preserve">Helper helper = new Helper(ics);
-</w:t>
+        <w:t xml:space="preserve">Helper helper = new Helper(ics); </w:t>
       </w:r>
     </w:p>
     <w:p>
@@ -3130,8 +3291,7 @@
           <w:rFonts w:ascii="Anonymous Pro" w:hAnsi="Anonymous Pro"/>
           <w:sz w:val="20"/>
         </w:rPr>
-        <w:t xml:space="preserve">='/Layout'
-</w:t>
+        <w:t xml:space="preserve">='/Layout' </w:t>
       </w:r>
       <w:proofErr w:type="spellStart"/>
       <w:r>
@@ -3178,8 +3338,7 @@
           <w:rFonts w:ascii="Anonymous Pro" w:hAnsi="Anonymous Pro"/>
           <w:sz w:val="20"/>
         </w:rPr>
-        <w:t xml:space="preserve">
-</w:t>
+        <w:t xml:space="preserve"> </w:t>
       </w:r>
       <w:r>
         <w:rPr>
@@ -3251,8 +3410,7 @@
           <w:rFonts w:ascii="Anonymous Pro" w:hAnsi="Anonymous Pro"/>
           <w:sz w:val="20"/>
         </w:rPr>
-        <w:t xml:space="preserve"> %&gt;' /&gt;
-</w:t>
+        <w:t xml:space="preserve"> %&gt;' /&gt; </w:t>
       </w:r>
     </w:p>
     <w:p>
@@ -3300,24 +3458,22 @@
           <w:rFonts w:ascii="Anonymous Pro" w:hAnsi="Anonymous Pro"/>
           <w:sz w:val="20"/>
         </w:rPr>
-        <w:t xml:space="preserve"> %&gt;' /&gt;
-</w:t>
-      </w:r>
-    </w:p>
-    <w:p>
-      <w:pPr>
-        <w:rPr>
-          <w:rFonts w:ascii="Anonymous Pro" w:hAnsi="Anonymous Pro"/>
-          <w:sz w:val="20"/>
-        </w:rPr>
-      </w:pPr>
-      <w:r>
-        <w:rPr>
-          <w:rFonts w:ascii="Anonymous Pro" w:hAnsi="Anonymous Pro"/>
-          <w:sz w:val="20"/>
-        </w:rPr>
-        <w:t xml:space="preserve">&lt;/render:gettemplateurl&gt;
-</w:t>
+        <w:t xml:space="preserve"> %&gt;' /&gt; </w:t>
+      </w:r>
+    </w:p>
+    <w:p>
+      <w:pPr>
+        <w:rPr>
+          <w:rFonts w:ascii="Anonymous Pro" w:hAnsi="Anonymous Pro"/>
+          <w:sz w:val="20"/>
+        </w:rPr>
+      </w:pPr>
+      <w:r>
+        <w:rPr>
+          <w:rFonts w:ascii="Anonymous Pro" w:hAnsi="Anonymous Pro"/>
+          <w:sz w:val="20"/>
+        </w:rPr>
+        <w:t xml:space="preserve">&lt;/render:gettemplateurl&gt; </w:t>
       </w:r>
       <w:r>
         <w:rPr>
@@ -3395,7 +3551,23 @@
           <w:rFonts w:ascii="Anonymous Pro" w:hAnsi="Anonymous Pro"/>
           <w:sz w:val="20"/>
         </w:rPr>
-        <w:t>"/&gt;'&lt;%=linktext%&gt;&lt;/a&gt;</w:t>
+        <w:t>"/&gt;'&lt;%=</w:t>
+      </w:r>
+      <w:proofErr w:type="spellStart"/>
+      <w:r>
+        <w:rPr>
+          <w:rFonts w:ascii="Anonymous Pro" w:hAnsi="Anonymous Pro"/>
+          <w:sz w:val="20"/>
+        </w:rPr>
+        <w:t>linktext</w:t>
+      </w:r>
+      <w:proofErr w:type="spellEnd"/>
+      <w:r>
+        <w:rPr>
+          <w:rFonts w:ascii="Anonymous Pro" w:hAnsi="Anonymous Pro"/>
+          <w:sz w:val="20"/>
+        </w:rPr>
+        <w:t>%&gt;&lt;/a&gt;</w:t>
       </w:r>
     </w:p>
     <w:p>
@@ -3410,7 +3582,7 @@
       <w:pPr>
         <w:pStyle w:val="Heading2"/>
       </w:pPr>
-      <w:bookmarkStart w:id="9" w:name="_Toc110336814"/>
+      <w:bookmarkStart w:id="9" w:name="_Toc110394332"/>
       <w:r>
         <w:t>Asset Configuration</w:t>
       </w:r>
@@ -3418,9 +3590,63 @@
     </w:p>
     <w:p>
       <w:r>
-        <w:t>Make sure your assets are populated into the SitePlanTree.  Add a meta page (just a regular page asset) to the SitePlanTree immediately below the site name called “Main”, and add your main navigation area just below that.  (see “lowest level” discussion below for more info)</w:t>
-      </w:r>
-    </w:p>
+        <w:t xml:space="preserve">Make sure your assets are populated into the SitePlanTree.  Add a </w:t>
+      </w:r>
+      <w:proofErr w:type="gramStart"/>
+      <w:r>
+        <w:t>meta</w:t>
+      </w:r>
+      <w:proofErr w:type="gramEnd"/>
+      <w:r>
+        <w:t xml:space="preserve"> page (just a regular page asset) to the SitePlanTree immediately below the site name called “Main”, and add your main navigation area just below that  </w:t>
+      </w:r>
+      <w:r>
+        <w:t>(see image, below).</w:t>
+      </w:r>
+    </w:p>
+    <w:p>
+      <w:r>
+        <w:rPr>
+          <w:noProof/>
+        </w:rPr>
+        <w:drawing>
+          <wp:inline distT="0" distB="0" distL="0" distR="0">
+            <wp:extent cx="1890000" cy="1195714"/>
+            <wp:effectExtent l="25400" t="0" r="0" b="0"/>
+            <wp:docPr id="2" name="Picture 1" descr="minispt.png"/>
+            <wp:cNvGraphicFramePr>
+              <a:graphicFrameLocks xmlns:a="http://schemas.openxmlformats.org/drawingml/2006/main" noChangeAspect="1"/>
+            </wp:cNvGraphicFramePr>
+            <a:graphic xmlns:a="http://schemas.openxmlformats.org/drawingml/2006/main">
+              <a:graphicData uri="http://schemas.openxmlformats.org/drawingml/2006/picture">
+                <pic:pic xmlns:pic="http://schemas.openxmlformats.org/drawingml/2006/picture">
+                  <pic:nvPicPr>
+                    <pic:cNvPr id="0" name="minispt.png"/>
+                    <pic:cNvPicPr/>
+                  </pic:nvPicPr>
+                  <pic:blipFill>
+                    <a:blip r:embed="rId6"/>
+                    <a:stretch>
+                      <a:fillRect/>
+                    </a:stretch>
+                  </pic:blipFill>
+                  <pic:spPr>
+                    <a:xfrm>
+                      <a:off x="0" y="0"/>
+                      <a:ext cx="1890000" cy="1195714"/>
+                    </a:xfrm>
+                    <a:prstGeom prst="rect">
+                      <a:avLst/>
+                    </a:prstGeom>
+                  </pic:spPr>
+                </pic:pic>
+              </a:graphicData>
+            </a:graphic>
+          </wp:inline>
+        </w:drawing>
+      </w:r>
+    </w:p>
+    <w:p/>
     <w:p>
       <w:r>
         <w:br/>
@@ -3434,26 +3660,129 @@
       </w:r>
     </w:p>
     <w:p/>
-    <w:p/>
     <w:p>
       <w:pPr>
         <w:pStyle w:val="Heading1"/>
       </w:pPr>
-      <w:bookmarkStart w:id="10" w:name="_Toc110336815"/>
+      <w:bookmarkStart w:id="10" w:name="_Toc110394333"/>
+      <w:r>
+        <w:t>A Note About /</w:t>
+      </w:r>
+      <w:proofErr w:type="spellStart"/>
+      <w:r>
+        <w:t>cs</w:t>
+      </w:r>
+      <w:proofErr w:type="spellEnd"/>
+      <w:r>
+        <w:t>/Satellite</w:t>
+      </w:r>
+      <w:bookmarkEnd w:id="10"/>
+    </w:p>
+    <w:p/>
+    <w:p>
+      <w:r>
+        <w:t xml:space="preserve">The </w:t>
+      </w:r>
+      <w:r>
+        <w:rPr>
+          <w:rFonts w:ascii="Anonymous Pro" w:hAnsi="Anonymous Pro"/>
+        </w:rPr>
+        <w:t>/</w:t>
+      </w:r>
+      <w:proofErr w:type="spellStart"/>
+      <w:r>
+        <w:rPr>
+          <w:rFonts w:ascii="Anonymous Pro" w:hAnsi="Anonymous Pro"/>
+        </w:rPr>
+        <w:t>cs</w:t>
+      </w:r>
+      <w:proofErr w:type="spellEnd"/>
+      <w:r>
+        <w:rPr>
+          <w:rFonts w:ascii="Anonymous Pro" w:hAnsi="Anonymous Pro"/>
+        </w:rPr>
+        <w:t>/Satellite</w:t>
+      </w:r>
+      <w:r>
+        <w:t xml:space="preserve"> parts of the URL are, strictly speaking, not part of the URL Assembler.  The value of this element corresponds to the </w:t>
+      </w:r>
+      <w:proofErr w:type="spellStart"/>
+      <w:proofErr w:type="gramStart"/>
+      <w:r>
+        <w:rPr>
+          <w:rFonts w:ascii="Anonymous Pro" w:hAnsi="Anonymous Pro"/>
+        </w:rPr>
+        <w:t>path.SatelliteServer</w:t>
+      </w:r>
+      <w:proofErr w:type="spellEnd"/>
+      <w:proofErr w:type="gramEnd"/>
+      <w:r>
+        <w:t xml:space="preserve"> in </w:t>
+      </w:r>
+      <w:r>
+        <w:rPr>
+          <w:rFonts w:ascii="Anonymous Pro" w:hAnsi="Anonymous Pro"/>
+        </w:rPr>
+        <w:t>ServletRequest.properties</w:t>
+      </w:r>
+      <w:r>
+        <w:t>.  However, it is defined by the web application context (“</w:t>
+      </w:r>
+      <w:r>
+        <w:rPr>
+          <w:rFonts w:ascii="Anonymous Pro" w:hAnsi="Anonymous Pro"/>
+        </w:rPr>
+        <w:t>/</w:t>
+      </w:r>
+      <w:proofErr w:type="spellStart"/>
+      <w:r>
+        <w:rPr>
+          <w:rFonts w:ascii="Anonymous Pro" w:hAnsi="Anonymous Pro"/>
+        </w:rPr>
+        <w:t>cs</w:t>
+      </w:r>
+      <w:proofErr w:type="spellEnd"/>
+      <w:r>
+        <w:t>”) and the servlet URL pattern for the Satellite Server servlet (“</w:t>
+      </w:r>
+      <w:r>
+        <w:rPr>
+          <w:rFonts w:ascii="Anonymous Pro" w:hAnsi="Anonymous Pro"/>
+        </w:rPr>
+        <w:t>/Satellite</w:t>
+      </w:r>
+      <w:r>
+        <w:t xml:space="preserve">”).  </w:t>
+      </w:r>
+      <w:r>
+        <w:t>These elements can be shortened and even eliminated, but it is out of scope of this document.</w:t>
+      </w:r>
+    </w:p>
+    <w:p/>
+    <w:p>
+      <w:r>
+        <w:t>For more information about shortening this component of the URL, consult DeveloperNet.</w:t>
+      </w:r>
+    </w:p>
+    <w:p>
+      <w:pPr>
+        <w:pStyle w:val="Heading1"/>
+      </w:pPr>
+      <w:bookmarkStart w:id="11" w:name="_Toc110394334"/>
       <w:r>
         <w:t>Component Overview</w:t>
       </w:r>
-      <w:bookmarkEnd w:id="10"/>
+      <w:bookmarkEnd w:id="11"/>
     </w:p>
     <w:p>
       <w:pPr>
         <w:pStyle w:val="Heading2"/>
       </w:pPr>
-      <w:bookmarkStart w:id="11" w:name="_Toc110336816"/>
+      <w:bookmarkStart w:id="12" w:name="_Toc110394335"/>
       <w:r>
         <w:t>LightweightAbstractAssembler</w:t>
       </w:r>
-      <w:bookmarkEnd w:id="11"/>
+      <w:bookmarkEnd w:id="12"/>
     </w:p>
     <w:p>
       <w:r>
@@ -3500,21 +3829,21 @@
       <w:pPr>
         <w:pStyle w:val="Heading2"/>
       </w:pPr>
-      <w:bookmarkStart w:id="12" w:name="_Toc110336817"/>
+      <w:bookmarkStart w:id="13" w:name="_Toc110394336"/>
       <w:r>
         <w:t>ItemContextAssembler</w:t>
       </w:r>
-      <w:bookmarkEnd w:id="12"/>
+      <w:bookmarkEnd w:id="13"/>
     </w:p>
     <w:p>
       <w:pPr>
         <w:pStyle w:val="Heading3"/>
       </w:pPr>
-      <w:bookmarkStart w:id="13" w:name="_Toc110336818"/>
+      <w:bookmarkStart w:id="14" w:name="_Toc110394337"/>
       <w:r>
         <w:t>Overview</w:t>
       </w:r>
-      <w:bookmarkEnd w:id="13"/>
+      <w:bookmarkEnd w:id="14"/>
     </w:p>
     <w:p/>
     <w:p>
@@ -3607,13 +3936,285 @@
     <w:p/>
     <w:p>
       <w:pPr>
+        <w:pStyle w:val="Heading4"/>
+      </w:pPr>
+      <w:r>
+        <w:t>A bit of background</w:t>
+      </w:r>
+    </w:p>
+    <w:p/>
+    <w:p>
+      <w:r>
+        <w:t>Since the most common use case for this assembler is for SitePlan-based implementations requiring c, cid, and p, it is worth pointing out that the driving factor behind creating the ItemContextAssembler was to address the following mapping:</w:t>
+      </w:r>
+    </w:p>
+    <w:p/>
+    <w:tbl>
+      <w:tblPr>
+        <w:tblStyle w:val="TableGrid"/>
+        <w:tblW w:w="0" w:type="auto"/>
+        <w:tblInd w:w="2376" w:type="dxa"/>
+        <w:tblLook w:val="00BF"/>
+      </w:tblPr>
+      <w:tblGrid>
+        <w:gridCol w:w="2802"/>
+        <w:gridCol w:w="1593"/>
+      </w:tblGrid>
+      <w:tr>
+        <w:tc>
+          <w:tcPr>
+            <w:tcW w:w="2802" w:type="dxa"/>
+            <w:shd w:val="pct35" w:color="auto" w:fill="auto"/>
+          </w:tcPr>
+          <w:p>
+            <w:pPr>
+              <w:rPr>
+                <w:b/>
+              </w:rPr>
+            </w:pPr>
+            <w:r>
+              <w:rPr>
+                <w:b/>
+              </w:rPr>
+              <w:t>ItemContextAssembler</w:t>
+            </w:r>
+          </w:p>
+        </w:tc>
+        <w:tc>
+          <w:tcPr>
+            <w:tcW w:w="1593" w:type="dxa"/>
+            <w:shd w:val="pct35" w:color="auto" w:fill="auto"/>
+          </w:tcPr>
+          <w:p>
+            <w:pPr>
+              <w:rPr>
+                <w:b/>
+              </w:rPr>
+            </w:pPr>
+            <w:r>
+              <w:rPr>
+                <w:b/>
+              </w:rPr>
+              <w:t>ICS Variable</w:t>
+            </w:r>
+          </w:p>
+        </w:tc>
+      </w:tr>
+      <w:tr>
+        <w:tc>
+          <w:tcPr>
+            <w:tcW w:w="2802" w:type="dxa"/>
+          </w:tcPr>
+          <w:p>
+            <w:pPr>
+              <w:rPr>
+                <w:rFonts w:ascii="Anonymous Pro" w:hAnsi="Anonymous Pro"/>
+              </w:rPr>
+            </w:pPr>
+            <w:proofErr w:type="gramStart"/>
+            <w:r>
+              <w:rPr>
+                <w:rFonts w:ascii="Anonymous Pro" w:hAnsi="Anonymous Pro"/>
+              </w:rPr>
+              <w:t>item</w:t>
+            </w:r>
+            <w:proofErr w:type="gramEnd"/>
+            <w:r>
+              <w:rPr>
+                <w:rFonts w:ascii="Anonymous Pro" w:hAnsi="Anonymous Pro"/>
+              </w:rPr>
+              <w:t>-context</w:t>
+            </w:r>
+          </w:p>
+        </w:tc>
+        <w:tc>
+          <w:tcPr>
+            <w:tcW w:w="1593" w:type="dxa"/>
+          </w:tcPr>
+          <w:p>
+            <w:pPr>
+              <w:rPr>
+                <w:rFonts w:ascii="Anonymous Pro" w:hAnsi="Anonymous Pro"/>
+              </w:rPr>
+            </w:pPr>
+            <w:proofErr w:type="gramStart"/>
+            <w:r>
+              <w:rPr>
+                <w:rFonts w:ascii="Anonymous Pro" w:hAnsi="Anonymous Pro"/>
+              </w:rPr>
+              <w:t>p</w:t>
+            </w:r>
+            <w:proofErr w:type="gramEnd"/>
+          </w:p>
+        </w:tc>
+      </w:tr>
+      <w:tr>
+        <w:tc>
+          <w:tcPr>
+            <w:tcW w:w="2802" w:type="dxa"/>
+          </w:tcPr>
+          <w:p>
+            <w:pPr>
+              <w:rPr>
+                <w:rFonts w:ascii="Anonymous Pro" w:hAnsi="Anonymous Pro"/>
+              </w:rPr>
+            </w:pPr>
+            <w:proofErr w:type="gramStart"/>
+            <w:r>
+              <w:rPr>
+                <w:rFonts w:ascii="Anonymous Pro" w:hAnsi="Anonymous Pro"/>
+              </w:rPr>
+              <w:t>item</w:t>
+            </w:r>
+            <w:proofErr w:type="gramEnd"/>
+            <w:r>
+              <w:rPr>
+                <w:rFonts w:ascii="Anonymous Pro" w:hAnsi="Anonymous Pro"/>
+              </w:rPr>
+              <w:t>-type</w:t>
+            </w:r>
+          </w:p>
+        </w:tc>
+        <w:tc>
+          <w:tcPr>
+            <w:tcW w:w="1593" w:type="dxa"/>
+          </w:tcPr>
+          <w:p>
+            <w:pPr>
+              <w:rPr>
+                <w:rFonts w:ascii="Anonymous Pro" w:hAnsi="Anonymous Pro"/>
+              </w:rPr>
+            </w:pPr>
+            <w:proofErr w:type="gramStart"/>
+            <w:r>
+              <w:rPr>
+                <w:rFonts w:ascii="Anonymous Pro" w:hAnsi="Anonymous Pro"/>
+              </w:rPr>
+              <w:t>c</w:t>
+            </w:r>
+            <w:proofErr w:type="gramEnd"/>
+          </w:p>
+        </w:tc>
+      </w:tr>
+      <w:tr>
+        <w:tc>
+          <w:tcPr>
+            <w:tcW w:w="2802" w:type="dxa"/>
+          </w:tcPr>
+          <w:p>
+            <w:pPr>
+              <w:rPr>
+                <w:rFonts w:ascii="Anonymous Pro" w:hAnsi="Anonymous Pro"/>
+              </w:rPr>
+            </w:pPr>
+            <w:proofErr w:type="gramStart"/>
+            <w:r>
+              <w:rPr>
+                <w:rFonts w:ascii="Anonymous Pro" w:hAnsi="Anonymous Pro"/>
+              </w:rPr>
+              <w:t>item</w:t>
+            </w:r>
+            <w:proofErr w:type="gramEnd"/>
+            <w:r>
+              <w:rPr>
+                <w:rFonts w:ascii="Anonymous Pro" w:hAnsi="Anonymous Pro"/>
+              </w:rPr>
+              <w:t>-alias</w:t>
+            </w:r>
+          </w:p>
+        </w:tc>
+        <w:tc>
+          <w:tcPr>
+            <w:tcW w:w="1593" w:type="dxa"/>
+          </w:tcPr>
+          <w:p>
+            <w:pPr>
+              <w:rPr>
+                <w:rFonts w:ascii="Anonymous Pro" w:hAnsi="Anonymous Pro"/>
+              </w:rPr>
+            </w:pPr>
+            <w:proofErr w:type="gramStart"/>
+            <w:r>
+              <w:rPr>
+                <w:rFonts w:ascii="Anonymous Pro" w:hAnsi="Anonymous Pro"/>
+              </w:rPr>
+              <w:t>cid</w:t>
+            </w:r>
+            <w:proofErr w:type="gramEnd"/>
+          </w:p>
+        </w:tc>
+      </w:tr>
+    </w:tbl>
+    <w:p/>
+    <w:p>
+      <w:r>
+        <w:t xml:space="preserve">A helper maps </w:t>
+      </w:r>
+      <w:r>
+        <w:rPr>
+          <w:rFonts w:ascii="Anonymous Pro" w:hAnsi="Anonymous Pro"/>
+        </w:rPr>
+        <w:t>p</w:t>
+      </w:r>
+      <w:r>
+        <w:t xml:space="preserve"> to </w:t>
+      </w:r>
+      <w:r>
+        <w:rPr>
+          <w:rFonts w:ascii="Anonymous Pro" w:hAnsi="Anonymous Pro"/>
+        </w:rPr>
+        <w:t>item-context</w:t>
+      </w:r>
+      <w:r>
+        <w:t xml:space="preserve">, </w:t>
+      </w:r>
+      <w:r>
+        <w:rPr>
+          <w:rFonts w:ascii="Anonymous Pro" w:hAnsi="Anonymous Pro"/>
+        </w:rPr>
+        <w:t>c</w:t>
+      </w:r>
+      <w:r>
+        <w:t xml:space="preserve"> to </w:t>
+      </w:r>
+      <w:r>
+        <w:rPr>
+          <w:rFonts w:ascii="Anonymous Pro" w:hAnsi="Anonymous Pro"/>
+        </w:rPr>
+        <w:t>item-type</w:t>
+      </w:r>
+      <w:r>
+        <w:t xml:space="preserve">, and </w:t>
+      </w:r>
+      <w:r>
+        <w:rPr>
+          <w:rFonts w:ascii="Anonymous Pro" w:hAnsi="Anonymous Pro"/>
+        </w:rPr>
+        <w:t>cid</w:t>
+      </w:r>
+      <w:r>
+        <w:t xml:space="preserve"> to </w:t>
+      </w:r>
+      <w:r>
+        <w:rPr>
+          <w:rFonts w:ascii="Anonymous Pro" w:hAnsi="Anonymous Pro"/>
+        </w:rPr>
+        <w:t>item-alias</w:t>
+      </w:r>
+      <w:r>
+        <w:t>.  The functionality that drives this is described in detail below.</w:t>
+      </w:r>
+    </w:p>
+    <w:p/>
+    <w:p>
+      <w:pPr>
         <w:pStyle w:val="Heading3"/>
       </w:pPr>
-      <w:bookmarkStart w:id="14" w:name="_Toc110336819"/>
+      <w:bookmarkStart w:id="15" w:name="_Toc110394338"/>
       <w:r>
         <w:t>Restrictions</w:t>
       </w:r>
-      <w:bookmarkEnd w:id="14"/>
+      <w:bookmarkEnd w:id="15"/>
     </w:p>
     <w:p/>
     <w:p>
@@ -3635,11 +4236,11 @@
       <w:pPr>
         <w:pStyle w:val="Heading3"/>
       </w:pPr>
-      <w:bookmarkStart w:id="15" w:name="_Toc110336820"/>
+      <w:bookmarkStart w:id="16" w:name="_Toc110394339"/>
       <w:r>
         <w:t>Usage</w:t>
       </w:r>
-      <w:bookmarkEnd w:id="15"/>
+      <w:bookmarkEnd w:id="16"/>
     </w:p>
     <w:p/>
     <w:p>
@@ -3661,14 +4262,14 @@
       <w:pPr>
         <w:pStyle w:val="Heading3"/>
       </w:pPr>
-      <w:bookmarkStart w:id="16" w:name="_Toc110336821"/>
+      <w:bookmarkStart w:id="17" w:name="_Toc110394340"/>
       <w:r>
         <w:t>Multivariate Testing</w:t>
       </w:r>
       <w:r>
         <w:t xml:space="preserve"> Support</w:t>
       </w:r>
-      <w:bookmarkEnd w:id="16"/>
+      <w:bookmarkEnd w:id="17"/>
     </w:p>
     <w:p/>
     <w:p>
@@ -3699,11 +4300,11 @@
       <w:pPr>
         <w:pStyle w:val="Heading3"/>
       </w:pPr>
-      <w:bookmarkStart w:id="17" w:name="_Toc110336822"/>
+      <w:bookmarkStart w:id="18" w:name="_Toc110394341"/>
       <w:r>
         <w:t>Configuration</w:t>
       </w:r>
-      <w:bookmarkEnd w:id="17"/>
+      <w:bookmarkEnd w:id="18"/>
     </w:p>
     <w:p/>
     <w:p>
@@ -3996,11 +4597,11 @@
       <w:pPr>
         <w:pStyle w:val="Heading3"/>
       </w:pPr>
-      <w:bookmarkStart w:id="18" w:name="_Toc110336823"/>
+      <w:bookmarkStart w:id="19" w:name="_Toc110394342"/>
       <w:r>
         <w:t>For more information</w:t>
       </w:r>
-      <w:bookmarkEnd w:id="18"/>
+      <w:bookmarkEnd w:id="19"/>
     </w:p>
     <w:p/>
     <w:p>
@@ -4013,11 +4614,11 @@
       <w:pPr>
         <w:pStyle w:val="Heading2"/>
       </w:pPr>
-      <w:bookmarkStart w:id="19" w:name="_Toc110336824"/>
+      <w:bookmarkStart w:id="20" w:name="_Toc110394343"/>
       <w:r>
         <w:t>Site Plan Tree Helper</w:t>
       </w:r>
-      <w:bookmarkEnd w:id="19"/>
+      <w:bookmarkEnd w:id="20"/>
     </w:p>
     <w:p/>
     <w:p>
@@ -4165,14 +4766,243 @@
     </w:p>
     <w:p/>
     <w:p>
+      <w:r>
+        <w:t>Put another way, the following URL:</w:t>
+      </w:r>
+    </w:p>
+    <w:p/>
+    <w:p>
+      <w:pPr>
+        <w:rPr>
+          <w:rFonts w:ascii="Anonymous Pro" w:hAnsi="Anonymous Pro"/>
+          <w:sz w:val="20"/>
+        </w:rPr>
+      </w:pPr>
+      <w:hyperlink r:id="rId7" w:history="1">
+        <w:r>
+          <w:rPr>
+            <w:rStyle w:val="Hyperlink"/>
+            <w:rFonts w:ascii="Anonymous Pro" w:hAnsi="Anonymous Pro"/>
+            <w:sz w:val="20"/>
+          </w:rPr>
+          <w:t>http://www.domain.com/cs/Satellite?pagename=FW/Wrapper&amp;childpagename=FW/Layout&amp;c=Page&amp;cid=123123123&amp;p=123123123</w:t>
+        </w:r>
+      </w:hyperlink>
+    </w:p>
+    <w:p/>
+    <w:p>
+      <w:proofErr w:type="gramStart"/>
+      <w:r>
+        <w:t>can</w:t>
+      </w:r>
+      <w:proofErr w:type="gramEnd"/>
+      <w:r>
+        <w:t xml:space="preserve"> be mapped to the following:</w:t>
+      </w:r>
+    </w:p>
+    <w:p/>
+    <w:p>
+      <w:pPr>
+        <w:rPr>
+          <w:rFonts w:ascii="Anonymous Pro" w:hAnsi="Anonymous Pro"/>
+          <w:sz w:val="20"/>
+        </w:rPr>
+      </w:pPr>
+      <w:hyperlink r:id="rId8" w:history="1">
+        <w:r>
+          <w:rPr>
+            <w:rStyle w:val="Hyperlink"/>
+            <w:rFonts w:ascii="Anonymous Pro" w:hAnsi="Anonymous Pro"/>
+            <w:sz w:val="20"/>
+          </w:rPr>
+          <w:t>http://www.domain.com/cs/Satellite/about-us</w:t>
+        </w:r>
+      </w:hyperlink>
+    </w:p>
+    <w:p/>
+    <w:p>
+      <w:proofErr w:type="gramStart"/>
+      <w:r>
+        <w:t>or</w:t>
+      </w:r>
+      <w:proofErr w:type="gramEnd"/>
+    </w:p>
+    <w:p/>
+    <w:p>
+      <w:pPr>
+        <w:rPr>
+          <w:rFonts w:ascii="Anonymous Pro" w:hAnsi="Anonymous Pro"/>
+          <w:sz w:val="20"/>
+        </w:rPr>
+      </w:pPr>
+      <w:hyperlink r:id="rId9" w:history="1">
+        <w:r>
+          <w:rPr>
+            <w:rStyle w:val="Hyperlink"/>
+            <w:rFonts w:ascii="Anonymous Pro" w:hAnsi="Anonymous Pro"/>
+            <w:sz w:val="20"/>
+          </w:rPr>
+          <w:t>http://www.domain.com/cs/Satellite?pagename=FW/Wrapper&amp;childpagename=FW/Layout&amp;c=Article&amp;cid=456456456&amp;p=123123123</w:t>
+        </w:r>
+      </w:hyperlink>
+    </w:p>
+    <w:p/>
+    <w:p>
+      <w:proofErr w:type="gramStart"/>
+      <w:r>
+        <w:t>can</w:t>
+      </w:r>
+      <w:proofErr w:type="gramEnd"/>
+      <w:r>
+        <w:t xml:space="preserve"> be mapped to</w:t>
+      </w:r>
+    </w:p>
+    <w:p/>
+    <w:p>
+      <w:pPr>
+        <w:rPr>
+          <w:rFonts w:ascii="Anonymous Pro" w:hAnsi="Anonymous Pro"/>
+          <w:sz w:val="20"/>
+        </w:rPr>
+      </w:pPr>
+      <w:hyperlink r:id="rId10" w:history="1">
+        <w:r>
+          <w:rPr>
+            <w:rStyle w:val="Hyperlink"/>
+            <w:rFonts w:ascii="Anonymous Pro" w:hAnsi="Anonymous Pro"/>
+            <w:sz w:val="20"/>
+          </w:rPr>
+          <w:t>http://www.domain.com/cs/Satellite/about-us/article/faqs</w:t>
+        </w:r>
+      </w:hyperlink>
+    </w:p>
+    <w:p/>
+    <w:p>
+      <w:r>
+        <w:t>This structure can be denoted as follows:</w:t>
+      </w:r>
+    </w:p>
+    <w:p/>
+    <w:p>
+      <w:pPr>
+        <w:rPr>
+          <w:rFonts w:ascii="Anonymous Pro" w:hAnsi="Anonymous Pro"/>
+          <w:sz w:val="20"/>
+        </w:rPr>
+      </w:pPr>
+      <w:r>
+        <w:rPr>
+          <w:rFonts w:ascii="Anonymous Pro" w:hAnsi="Anonymous Pro"/>
+          <w:sz w:val="20"/>
+        </w:rPr>
+        <w:t>&lt;</w:t>
+      </w:r>
+      <w:proofErr w:type="gramStart"/>
+      <w:r>
+        <w:rPr>
+          <w:rFonts w:ascii="Anonymous Pro" w:hAnsi="Anonymous Pro"/>
+          <w:sz w:val="20"/>
+        </w:rPr>
+        <w:t>protocol</w:t>
+      </w:r>
+      <w:proofErr w:type="gramEnd"/>
+      <w:r>
+        <w:rPr>
+          <w:rFonts w:ascii="Anonymous Pro" w:hAnsi="Anonymous Pro"/>
+          <w:sz w:val="20"/>
+        </w:rPr>
+        <w:t>&gt;://&lt;domain&gt;/&lt;web application context&gt;/&lt;servlet url mapping&gt;/&lt;p&gt;/&lt;c&gt;/&lt;cid&gt;</w:t>
+      </w:r>
+    </w:p>
+    <w:p>
+      <w:pPr>
+        <w:rPr>
+          <w:sz w:val="20"/>
+        </w:rPr>
+      </w:pPr>
+    </w:p>
+    <w:p>
+      <w:proofErr w:type="gramStart"/>
+      <w:r>
+        <w:t>however</w:t>
+      </w:r>
+      <w:proofErr w:type="gramEnd"/>
+      <w:r>
+        <w:t xml:space="preserve">, </w:t>
+      </w:r>
+      <w:r>
+        <w:rPr>
+          <w:rFonts w:ascii="Anonymous Pro" w:hAnsi="Anonymous Pro"/>
+        </w:rPr>
+        <w:t>p, c,</w:t>
+      </w:r>
+      <w:r>
+        <w:t xml:space="preserve"> and </w:t>
+      </w:r>
+      <w:r>
+        <w:rPr>
+          <w:rFonts w:ascii="Anonymous Pro" w:hAnsi="Anonymous Pro"/>
+        </w:rPr>
+        <w:t>cid</w:t>
+      </w:r>
+      <w:r>
+        <w:t xml:space="preserve"> are mapped and converted to prettier strings.  Thus, in this document we refer to them as follows:</w:t>
+      </w:r>
+    </w:p>
+    <w:p/>
+    <w:p>
+      <w:pPr>
+        <w:rPr>
+          <w:rFonts w:ascii="Anonymous Pro" w:hAnsi="Anonymous Pro"/>
+          <w:sz w:val="20"/>
+        </w:rPr>
+      </w:pPr>
+      <w:r>
+        <w:rPr>
+          <w:rFonts w:ascii="Anonymous Pro" w:hAnsi="Anonymous Pro"/>
+          <w:sz w:val="20"/>
+        </w:rPr>
+        <w:t>&lt;</w:t>
+      </w:r>
+      <w:proofErr w:type="gramStart"/>
+      <w:r>
+        <w:rPr>
+          <w:rFonts w:ascii="Anonymous Pro" w:hAnsi="Anonymous Pro"/>
+          <w:sz w:val="20"/>
+        </w:rPr>
+        <w:t>protocol</w:t>
+      </w:r>
+      <w:proofErr w:type="gramEnd"/>
+      <w:r>
+        <w:rPr>
+          <w:rFonts w:ascii="Anonymous Pro" w:hAnsi="Anonymous Pro"/>
+          <w:sz w:val="20"/>
+        </w:rPr>
+        <w:t>&gt;://&lt;domain&gt;/&lt;web application context&gt;/&lt;servlet url mapping&gt;/&lt;item-context&gt;[/&lt;item-type&gt;/&lt;item-alias&gt;][/v&lt;version&gt;]</w:t>
+      </w:r>
+    </w:p>
+    <w:p/>
+    <w:p>
+      <w:proofErr w:type="gramStart"/>
+      <w:r>
+        <w:t>where</w:t>
+      </w:r>
+      <w:proofErr w:type="gramEnd"/>
+      <w:r>
+        <w:t xml:space="preserve"> [] denote optional components.  Note that for completeness, version support is included.</w:t>
+      </w:r>
+    </w:p>
+    <w:p/>
+    <w:p/>
+    <w:p>
       <w:pPr>
         <w:pStyle w:val="Heading3"/>
       </w:pPr>
-      <w:bookmarkStart w:id="20" w:name="_Toc110336825"/>
+      <w:bookmarkStart w:id="21" w:name="_Toc110394344"/>
       <w:r>
         <w:t>Generating URLs</w:t>
       </w:r>
-      <w:bookmarkEnd w:id="20"/>
+      <w:bookmarkEnd w:id="21"/>
     </w:p>
     <w:p>
       <w:r>
@@ -4326,8 +5156,7 @@
           <w:rFonts w:ascii="Anonymous Pro" w:hAnsi="Anonymous Pro"/>
           <w:sz w:val="20"/>
         </w:rPr>
-        <w:t xml:space="preserve">);
-</w:t>
+        <w:t xml:space="preserve">); </w:t>
       </w:r>
     </w:p>
     <w:p>
@@ -4804,8 +5633,7 @@
           <w:rFonts w:ascii="Anonymous Pro" w:hAnsi="Anonymous Pro"/>
           <w:sz w:val="20"/>
         </w:rPr>
-        <w:t xml:space="preserve">='/Layout'
-</w:t>
+        <w:t xml:space="preserve">='/Layout' </w:t>
       </w:r>
       <w:proofErr w:type="spellStart"/>
       <w:r>
@@ -4852,8 +5680,7 @@
           <w:rFonts w:ascii="Anonymous Pro" w:hAnsi="Anonymous Pro"/>
           <w:sz w:val="20"/>
         </w:rPr>
-        <w:t xml:space="preserve">
-</w:t>
+        <w:t xml:space="preserve"> </w:t>
       </w:r>
       <w:r>
         <w:rPr>
@@ -4925,8 +5752,7 @@
           <w:rFonts w:ascii="Anonymous Pro" w:hAnsi="Anonymous Pro"/>
           <w:sz w:val="20"/>
         </w:rPr>
-        <w:t xml:space="preserve"> %&gt;' /&gt;
-</w:t>
+        <w:t xml:space="preserve"> %&gt;' /&gt; </w:t>
       </w:r>
     </w:p>
     <w:p>
@@ -4974,24 +5800,22 @@
           <w:rFonts w:ascii="Anonymous Pro" w:hAnsi="Anonymous Pro"/>
           <w:sz w:val="20"/>
         </w:rPr>
-        <w:t xml:space="preserve"> %&gt;' /&gt;
-</w:t>
-      </w:r>
-    </w:p>
-    <w:p>
-      <w:pPr>
-        <w:rPr>
-          <w:rFonts w:ascii="Anonymous Pro" w:hAnsi="Anonymous Pro"/>
-          <w:sz w:val="20"/>
-        </w:rPr>
-      </w:pPr>
-      <w:r>
-        <w:rPr>
-          <w:rFonts w:ascii="Anonymous Pro" w:hAnsi="Anonymous Pro"/>
-          <w:sz w:val="20"/>
-        </w:rPr>
-        <w:t xml:space="preserve">&lt;/render:gettemplateurl&gt;
-</w:t>
+        <w:t xml:space="preserve"> %&gt;' /&gt; </w:t>
+      </w:r>
+    </w:p>
+    <w:p>
+      <w:pPr>
+        <w:rPr>
+          <w:rFonts w:ascii="Anonymous Pro" w:hAnsi="Anonymous Pro"/>
+          <w:sz w:val="20"/>
+        </w:rPr>
+      </w:pPr>
+      <w:r>
+        <w:rPr>
+          <w:rFonts w:ascii="Anonymous Pro" w:hAnsi="Anonymous Pro"/>
+          <w:sz w:val="20"/>
+        </w:rPr>
+        <w:t xml:space="preserve">&lt;/render:gettemplateurl&gt; </w:t>
       </w:r>
       <w:r>
         <w:rPr>
@@ -5063,7 +5887,23 @@
           <w:rFonts w:ascii="Anonymous Pro" w:hAnsi="Anonymous Pro"/>
           <w:sz w:val="20"/>
         </w:rPr>
-        <w:t>"/&gt;'&lt;%=linktext%&gt;&lt;/a&gt;</w:t>
+        <w:t>"/&gt;'&lt;%=</w:t>
+      </w:r>
+      <w:proofErr w:type="spellStart"/>
+      <w:r>
+        <w:rPr>
+          <w:rFonts w:ascii="Anonymous Pro" w:hAnsi="Anonymous Pro"/>
+          <w:sz w:val="20"/>
+        </w:rPr>
+        <w:t>linktext</w:t>
+      </w:r>
+      <w:proofErr w:type="spellEnd"/>
+      <w:r>
+        <w:rPr>
+          <w:rFonts w:ascii="Anonymous Pro" w:hAnsi="Anonymous Pro"/>
+          <w:sz w:val="20"/>
+        </w:rPr>
+        <w:t>%&gt;&lt;/a&gt;</w:t>
       </w:r>
     </w:p>
     <w:p/>
@@ -5101,11 +5941,11 @@
       <w:pPr>
         <w:pStyle w:val="Heading3"/>
       </w:pPr>
-      <w:bookmarkStart w:id="21" w:name="_Toc110336826"/>
+      <w:bookmarkStart w:id="22" w:name="_Toc110394345"/>
       <w:r>
         <w:t>Resolving URLs</w:t>
       </w:r>
-      <w:bookmarkEnd w:id="21"/>
+      <w:bookmarkEnd w:id="22"/>
     </w:p>
     <w:p>
       <w:r>
@@ -5230,8 +6070,7 @@
           <w:rFonts w:ascii="Anonymous Pro" w:hAnsi="Anonymous Pro"/>
           <w:sz w:val="20"/>
         </w:rPr>
-        <w:t xml:space="preserve">String c = ics.GetVar("item-type");
-</w:t>
+        <w:t xml:space="preserve">String c = ics.GetVar("item-type"); </w:t>
       </w:r>
     </w:p>
     <w:p>
@@ -5270,8 +6109,7 @@
           <w:rFonts w:ascii="Anonymous Pro" w:hAnsi="Anonymous Pro"/>
           <w:sz w:val="20"/>
         </w:rPr>
-        <w:t xml:space="preserve"> = ics.GetVar("item-alias");
-</w:t>
+        <w:t xml:space="preserve"> = ics.GetVar("item-alias"); </w:t>
       </w:r>
     </w:p>
     <w:p>
@@ -5302,8 +6140,7 @@
           <w:rFonts w:ascii="Anonymous Pro" w:hAnsi="Anonymous Pro"/>
           <w:sz w:val="20"/>
         </w:rPr>
-        <w:t xml:space="preserve"> = -1;
- </w:t>
+        <w:t xml:space="preserve"> = -1;  </w:t>
       </w:r>
     </w:p>
     <w:p>
@@ -5342,8 +6179,7 @@
           <w:rFonts w:ascii="Anonymous Pro" w:hAnsi="Anonymous Pro"/>
           <w:sz w:val="20"/>
         </w:rPr>
-        <w:t xml:space="preserve"> = ics.GetVar("item-context");
-</w:t>
+        <w:t xml:space="preserve"> = ics.GetVar("item-context"); </w:t>
       </w:r>
     </w:p>
     <w:p>
@@ -5429,8 +6265,7 @@
           <w:rFonts w:ascii="Anonymous Pro" w:hAnsi="Anonymous Pro"/>
           <w:sz w:val="20"/>
         </w:rPr>
-        <w:t xml:space="preserve">);
-</w:t>
+        <w:t xml:space="preserve">); </w:t>
       </w:r>
     </w:p>
     <w:p>
@@ -5531,13 +6366,20 @@
         </w:rPr>
         <w:t xml:space="preserve">    </w:t>
       </w:r>
+      <w:r>
+        <w:rPr>
+          <w:rFonts w:ascii="Anonymous Pro" w:hAnsi="Anonymous Pro"/>
+          <w:sz w:val="20"/>
+        </w:rPr>
+        <w:t xml:space="preserve">// </w:t>
+      </w:r>
       <w:proofErr w:type="gramStart"/>
       <w:r>
         <w:rPr>
           <w:rFonts w:ascii="Anonymous Pro" w:hAnsi="Anonymous Pro"/>
           <w:sz w:val="20"/>
         </w:rPr>
-        <w:t>// unexpected.</w:t>
+        <w:t>unexpected</w:t>
       </w:r>
       <w:proofErr w:type="gramEnd"/>
       <w:r>
@@ -5545,7 +6387,7 @@
           <w:rFonts w:ascii="Anonymous Pro" w:hAnsi="Anonymous Pro"/>
           <w:sz w:val="20"/>
         </w:rPr>
-        <w:t xml:space="preserve"> Use p, instead of </w:t>
+        <w:t xml:space="preserve">. Use p, instead of </w:t>
       </w:r>
       <w:proofErr w:type="spellStart"/>
       <w:r>
@@ -5817,13 +6659,20 @@
         </w:rPr>
         <w:t xml:space="preserve">        </w:t>
       </w:r>
+      <w:r>
+        <w:rPr>
+          <w:rFonts w:ascii="Anonymous Pro" w:hAnsi="Anonymous Pro"/>
+          <w:sz w:val="20"/>
+        </w:rPr>
+        <w:t xml:space="preserve">// </w:t>
+      </w:r>
       <w:proofErr w:type="gramStart"/>
       <w:r>
         <w:rPr>
           <w:rFonts w:ascii="Anonymous Pro" w:hAnsi="Anonymous Pro"/>
           <w:sz w:val="20"/>
         </w:rPr>
-        <w:t>// unexpected.</w:t>
+        <w:t>unexpected</w:t>
       </w:r>
       <w:proofErr w:type="gramEnd"/>
       <w:r>
@@ -5831,7 +6680,7 @@
           <w:rFonts w:ascii="Anonymous Pro" w:hAnsi="Anonymous Pro"/>
           <w:sz w:val="20"/>
         </w:rPr>
-        <w:t xml:space="preserve"> Use cid instead of </w:t>
+        <w:t xml:space="preserve">. Use cid instead of </w:t>
       </w:r>
       <w:proofErr w:type="spellStart"/>
       <w:r>
@@ -6056,8 +6905,7 @@
           <w:rFonts w:ascii="Anonymous Pro" w:hAnsi="Anonymous Pro"/>
           <w:sz w:val="20"/>
         </w:rPr>
-        <w:t xml:space="preserve">}
-</w:t>
+        <w:t xml:space="preserve">}  </w:t>
       </w:r>
     </w:p>
     <w:p>
@@ -6226,14 +7074,14 @@
       <w:pPr>
         <w:pStyle w:val="Heading3"/>
       </w:pPr>
-      <w:bookmarkStart w:id="22" w:name="_Toc110336827"/>
+      <w:bookmarkStart w:id="23" w:name="_Toc110394346"/>
       <w:r>
         <w:t>Lowest-level-to-include and h</w:t>
       </w:r>
       <w:r>
         <w:t>ow Helper constructs item-context</w:t>
       </w:r>
-      <w:bookmarkEnd w:id="22"/>
+      <w:bookmarkEnd w:id="23"/>
     </w:p>
     <w:p>
       <w:pPr>
@@ -6285,6 +7133,52 @@
       <w:r>
         <w:t xml:space="preserve"> to 0.  </w:t>
       </w:r>
+      <w:r>
+        <w:t>In the diagram below, lowest-level-to-include should be set to 1:</w:t>
+      </w:r>
+    </w:p>
+    <w:p/>
+    <w:p>
+      <w:r>
+        <w:rPr>
+          <w:noProof/>
+        </w:rPr>
+        <w:drawing>
+          <wp:inline distT="0" distB="0" distL="0" distR="0">
+            <wp:extent cx="3709670" cy="8229600"/>
+            <wp:effectExtent l="25400" t="0" r="0" b="0"/>
+            <wp:docPr id="3" name="Picture 2" descr="fullspt.png"/>
+            <wp:cNvGraphicFramePr>
+              <a:graphicFrameLocks xmlns:a="http://schemas.openxmlformats.org/drawingml/2006/main" noChangeAspect="1"/>
+            </wp:cNvGraphicFramePr>
+            <a:graphic xmlns:a="http://schemas.openxmlformats.org/drawingml/2006/main">
+              <a:graphicData uri="http://schemas.openxmlformats.org/drawingml/2006/picture">
+                <pic:pic xmlns:pic="http://schemas.openxmlformats.org/drawingml/2006/picture">
+                  <pic:nvPicPr>
+                    <pic:cNvPr id="0" name="fullspt.png"/>
+                    <pic:cNvPicPr/>
+                  </pic:nvPicPr>
+                  <pic:blipFill>
+                    <a:blip r:embed="rId11"/>
+                    <a:stretch>
+                      <a:fillRect/>
+                    </a:stretch>
+                  </pic:blipFill>
+                  <pic:spPr>
+                    <a:xfrm>
+                      <a:off x="0" y="0"/>
+                      <a:ext cx="3709670" cy="8229600"/>
+                    </a:xfrm>
+                    <a:prstGeom prst="rect">
+                      <a:avLst/>
+                    </a:prstGeom>
+                  </pic:spPr>
+                </pic:pic>
+              </a:graphicData>
+            </a:graphic>
+          </wp:inline>
+        </w:drawing>
+      </w:r>
     </w:p>
     <w:p/>
     <w:p>
@@ -6348,11 +7242,11 @@
       <w:pPr>
         <w:pStyle w:val="Heading3"/>
       </w:pPr>
-      <w:bookmarkStart w:id="23" w:name="_Toc110336828"/>
+      <w:bookmarkStart w:id="24" w:name="_Toc110394347"/>
       <w:r>
         <w:t>Aliasing Strategies</w:t>
       </w:r>
-      <w:bookmarkEnd w:id="23"/>
+      <w:bookmarkEnd w:id="24"/>
     </w:p>
     <w:p>
       <w:r>
@@ -6415,11 +7309,11 @@
       <w:pPr>
         <w:pStyle w:val="Heading3"/>
       </w:pPr>
-      <w:bookmarkStart w:id="24" w:name="_Toc110336829"/>
+      <w:bookmarkStart w:id="25" w:name="_Toc110394348"/>
       <w:r>
         <w:t>Configuration</w:t>
       </w:r>
-      <w:bookmarkEnd w:id="24"/>
+      <w:bookmarkEnd w:id="25"/>
     </w:p>
     <w:p/>
     <w:p>
@@ -6463,6 +7357,7 @@
           <w:sz w:val="20"/>
         </w:rPr>
       </w:pPr>
+      <w:proofErr w:type="gramStart"/>
       <w:r>
         <w:rPr>
           <w:rFonts w:ascii="Anonymous Pro" w:hAnsi="Anonymous Pro"/>
@@ -6470,6 +7365,7 @@
         </w:rPr>
         <w:t>uri.assembler.1.shortform</w:t>
       </w:r>
+      <w:proofErr w:type="gramEnd"/>
       <w:r>
         <w:rPr>
           <w:rFonts w:ascii="Anonymous Pro" w:hAnsi="Anonymous Pro"/>
@@ -6491,7 +7387,6 @@
         </w:rPr>
         <w:t xml:space="preserve"> </w:t>
       </w:r>
-      <w:proofErr w:type="gramStart"/>
       <w:r>
         <w:rPr>
           <w:rFonts w:ascii="Anonymous Pro" w:hAnsi="Anonymous Pro"/>
@@ -6499,7 +7394,6 @@
         </w:rPr>
         <w:t>ic</w:t>
       </w:r>
-      <w:proofErr w:type="gramEnd"/>
     </w:p>
     <w:p>
       <w:pPr>
@@ -6911,7 +7805,7 @@
       <w:pPr>
         <w:pStyle w:val="Heading2"/>
       </w:pPr>
-      <w:bookmarkStart w:id="25" w:name="_Toc110336830"/>
+      <w:bookmarkStart w:id="26" w:name="_Toc110394349"/>
       <w:r>
         <w:t xml:space="preserve">Asset </w:t>
       </w:r>
@@ -6924,17 +7818,17 @@
       <w:r>
         <w:t>Strategies</w:t>
       </w:r>
-      <w:bookmarkEnd w:id="25"/>
+      <w:bookmarkEnd w:id="26"/>
     </w:p>
     <w:p>
       <w:pPr>
         <w:pStyle w:val="Heading3"/>
       </w:pPr>
-      <w:bookmarkStart w:id="26" w:name="_Toc110336831"/>
+      <w:bookmarkStart w:id="27" w:name="_Toc110394350"/>
       <w:r>
         <w:t>Overview</w:t>
       </w:r>
-      <w:bookmarkEnd w:id="26"/>
+      <w:bookmarkEnd w:id="27"/>
     </w:p>
     <w:p/>
     <w:p>
@@ -7587,11 +8481,11 @@
       <w:pPr>
         <w:pStyle w:val="Heading3"/>
       </w:pPr>
-      <w:bookmarkStart w:id="27" w:name="_Toc110336832"/>
+      <w:bookmarkStart w:id="28" w:name="_Toc110394351"/>
       <w:r>
         <w:t>IdAliasingStrategy</w:t>
       </w:r>
-      <w:bookmarkEnd w:id="27"/>
+      <w:bookmarkEnd w:id="28"/>
     </w:p>
     <w:p>
       <w:r>
@@ -7618,11 +8512,11 @@
       <w:pPr>
         <w:pStyle w:val="Heading3"/>
       </w:pPr>
-      <w:bookmarkStart w:id="28" w:name="_Toc110336833"/>
+      <w:bookmarkStart w:id="29" w:name="_Toc110394352"/>
       <w:r>
         <w:t>NameAliasingStrategy</w:t>
       </w:r>
-      <w:bookmarkEnd w:id="28"/>
+      <w:bookmarkEnd w:id="29"/>
     </w:p>
     <w:p>
       <w:r>
@@ -7640,11 +8534,11 @@
       <w:pPr>
         <w:pStyle w:val="Heading3"/>
       </w:pPr>
-      <w:bookmarkStart w:id="29" w:name="_Toc110336834"/>
+      <w:bookmarkStart w:id="30" w:name="_Toc110394353"/>
       <w:r>
         <w:t>PathAliasingStrategy</w:t>
       </w:r>
-      <w:bookmarkEnd w:id="29"/>
+      <w:bookmarkEnd w:id="30"/>
     </w:p>
     <w:p>
       <w:r>
@@ -7665,11 +8559,11 @@
       <w:pPr>
         <w:pStyle w:val="Heading3"/>
       </w:pPr>
-      <w:bookmarkStart w:id="30" w:name="_Toc110336835"/>
+      <w:bookmarkStart w:id="31" w:name="_Toc110394354"/>
       <w:r>
         <w:t>PageMetadataArticleAliasingStrategy</w:t>
       </w:r>
-      <w:bookmarkEnd w:id="30"/>
+      <w:bookmarkEnd w:id="31"/>
     </w:p>
     <w:p>
       <w:r>
@@ -7684,11 +8578,11 @@
       <w:pPr>
         <w:pStyle w:val="Heading3"/>
       </w:pPr>
-      <w:bookmarkStart w:id="31" w:name="_Toc110336836"/>
+      <w:bookmarkStart w:id="32" w:name="_Toc110394355"/>
       <w:r>
         <w:t>MultilingualPageMetadataArticleAliasingStrategy</w:t>
       </w:r>
-      <w:bookmarkEnd w:id="31"/>
+      <w:bookmarkEnd w:id="32"/>
     </w:p>
     <w:p>
       <w:r>
@@ -7705,7 +8599,7 @@
       <w:pPr>
         <w:pStyle w:val="Heading2"/>
       </w:pPr>
-      <w:bookmarkStart w:id="32" w:name="_Toc110336837"/>
+      <w:bookmarkStart w:id="33" w:name="_Toc110394356"/>
       <w:r>
         <w:t>Deployment</w:t>
       </w:r>
@@ -7715,7 +8609,7 @@
       <w:r>
         <w:t>s</w:t>
       </w:r>
-      <w:bookmarkEnd w:id="32"/>
+      <w:bookmarkEnd w:id="33"/>
     </w:p>
     <w:p/>
     <w:p>
@@ -7758,7 +8652,7 @@
   <w:abstractNum w:abstractNumId="0">
     <w:nsid w:val="FFFFFF1D"/>
     <w:multiLevelType w:val="multilevel"/>
-    <w:tmpl w:val="85DA968E"/>
+    <w:tmpl w:val="A8C05D48"/>
     <w:lvl w:ilvl="0">
       <w:start w:val="1"/>
       <w:numFmt w:val="bullet"/>
@@ -7898,7 +8792,7 @@
   <w:abstractNum w:abstractNumId="1">
     <w:nsid w:val="FFFFFF7C"/>
     <w:multiLevelType w:val="singleLevel"/>
-    <w:tmpl w:val="6AE8D188"/>
+    <w:tmpl w:val="111477B8"/>
     <w:lvl w:ilvl="0">
       <w:start w:val="1"/>
       <w:numFmt w:val="decimal"/>
@@ -7915,7 +8809,7 @@
   <w:abstractNum w:abstractNumId="2">
     <w:nsid w:val="FFFFFF7D"/>
     <w:multiLevelType w:val="singleLevel"/>
-    <w:tmpl w:val="ABFE9A34"/>
+    <w:tmpl w:val="F6E07D36"/>
     <w:lvl w:ilvl="0">
       <w:start w:val="1"/>
       <w:numFmt w:val="decimal"/>
@@ -7932,7 +8826,7 @@
   <w:abstractNum w:abstractNumId="3">
     <w:nsid w:val="FFFFFF7E"/>
     <w:multiLevelType w:val="singleLevel"/>
-    <w:tmpl w:val="FE8AB1FC"/>
+    <w:tmpl w:val="E98055B2"/>
     <w:lvl w:ilvl="0">
       <w:start w:val="1"/>
       <w:numFmt w:val="decimal"/>
@@ -7949,7 +8843,7 @@
   <w:abstractNum w:abstractNumId="4">
     <w:nsid w:val="FFFFFF7F"/>
     <w:multiLevelType w:val="singleLevel"/>
-    <w:tmpl w:val="B306A538"/>
+    <w:tmpl w:val="39F607A6"/>
     <w:lvl w:ilvl="0">
       <w:start w:val="1"/>
       <w:numFmt w:val="decimal"/>
@@ -7966,7 +8860,7 @@
   <w:abstractNum w:abstractNumId="5">
     <w:nsid w:val="FFFFFF80"/>
     <w:multiLevelType w:val="singleLevel"/>
-    <w:tmpl w:val="0E647472"/>
+    <w:tmpl w:val="EF508540"/>
     <w:lvl w:ilvl="0">
       <w:start w:val="1"/>
       <w:numFmt w:val="bullet"/>
@@ -7986,7 +8880,7 @@
   <w:abstractNum w:abstractNumId="6">
     <w:nsid w:val="FFFFFF81"/>
     <w:multiLevelType w:val="singleLevel"/>
-    <w:tmpl w:val="2C0AF26E"/>
+    <w:tmpl w:val="1D04A30E"/>
     <w:lvl w:ilvl="0">
       <w:start w:val="1"/>
       <w:numFmt w:val="bullet"/>
@@ -8006,7 +8900,7 @@
   <w:abstractNum w:abstractNumId="7">
     <w:nsid w:val="FFFFFF82"/>
     <w:multiLevelType w:val="singleLevel"/>
-    <w:tmpl w:val="EB3CE5B0"/>
+    <w:tmpl w:val="1DCEC4F2"/>
     <w:lvl w:ilvl="0">
       <w:start w:val="1"/>
       <w:numFmt w:val="bullet"/>
@@ -8026,7 +8920,7 @@
   <w:abstractNum w:abstractNumId="8">
     <w:nsid w:val="FFFFFF83"/>
     <w:multiLevelType w:val="singleLevel"/>
-    <w:tmpl w:val="419A38E4"/>
+    <w:tmpl w:val="59383C98"/>
     <w:lvl w:ilvl="0">
       <w:start w:val="1"/>
       <w:numFmt w:val="bullet"/>
@@ -8046,7 +8940,7 @@
   <w:abstractNum w:abstractNumId="9">
     <w:nsid w:val="FFFFFF88"/>
     <w:multiLevelType w:val="singleLevel"/>
-    <w:tmpl w:val="98628BDA"/>
+    <w:tmpl w:val="6252457C"/>
     <w:lvl w:ilvl="0">
       <w:start w:val="1"/>
       <w:numFmt w:val="decimal"/>
@@ -8063,7 +8957,7 @@
   <w:abstractNum w:abstractNumId="10">
     <w:nsid w:val="FFFFFF89"/>
     <w:multiLevelType w:val="singleLevel"/>
-    <w:tmpl w:val="F93E5390"/>
+    <w:tmpl w:val="C7F8F846"/>
     <w:lvl w:ilvl="0">
       <w:start w:val="1"/>
       <w:numFmt w:val="bullet"/>
@@ -8728,6 +9622,37 @@
       <w:color w:val="4F81BD" w:themeColor="accent1"/>
     </w:rPr>
   </w:style>
+  <w:style w:type="table" w:styleId="TableGrid">
+    <w:name w:val="Table Grid"/>
+    <w:basedOn w:val="TableNormal"/>
+    <w:rsid w:val="007F4A4B"/>
+    <w:tblPr>
+      <w:tblInd w:w="0" w:type="dxa"/>
+      <w:tblBorders>
+        <w:top w:val="single" w:sz="4" w:space="0" w:color="000000" w:themeColor="text1"/>
+        <w:left w:val="single" w:sz="4" w:space="0" w:color="000000" w:themeColor="text1"/>
+        <w:bottom w:val="single" w:sz="4" w:space="0" w:color="000000" w:themeColor="text1"/>
+        <w:right w:val="single" w:sz="4" w:space="0" w:color="000000" w:themeColor="text1"/>
+        <w:insideH w:val="single" w:sz="4" w:space="0" w:color="000000" w:themeColor="text1"/>
+        <w:insideV w:val="single" w:sz="4" w:space="0" w:color="000000" w:themeColor="text1"/>
+      </w:tblBorders>
+      <w:tblCellMar>
+        <w:top w:w="0" w:type="dxa"/>
+        <w:left w:w="108" w:type="dxa"/>
+        <w:bottom w:w="0" w:type="dxa"/>
+        <w:right w:w="108" w:type="dxa"/>
+      </w:tblCellMar>
+    </w:tblPr>
+  </w:style>
+  <w:style w:type="character" w:styleId="Hyperlink">
+    <w:name w:val="Hyperlink"/>
+    <w:basedOn w:val="DefaultParagraphFont"/>
+    <w:rsid w:val="003E1669"/>
+    <w:rPr>
+      <w:color w:val="0000FF" w:themeColor="hyperlink"/>
+      <w:u w:val="single"/>
+    </w:rPr>
+  </w:style>
 </w:styles>
 </file>
 

</xml_diff>

<commit_message>
Item-type mapping cannot be optional.
</commit_message>
<xml_diff>
--- a/CS Url Assemblers Readme.docx
+++ b/CS Url Assemblers Readme.docx
@@ -2747,16 +2747,9 @@
           <w:rFonts w:ascii="Anonymous Pro" w:hAnsi="Anonymous Pro"/>
           <w:sz w:val="20"/>
         </w:rPr>
-        <w:t>com.fatwire.developernet.uri.itemcontext.global</w:t>
+        <w:t>com.fatwire.developernet.uri.itemcontext.global-wrapper-pagename</w:t>
       </w:r>
       <w:proofErr w:type="spellEnd"/>
-      <w:r>
-        <w:rPr>
-          <w:rFonts w:ascii="Anonymous Pro" w:hAnsi="Anonymous Pro"/>
-          <w:sz w:val="20"/>
-        </w:rPr>
-        <w:t>-wrapper-pagename</w:t>
-      </w:r>
       <w:r>
         <w:rPr>
           <w:rFonts w:ascii="Anonymous Pro" w:hAnsi="Anonymous Pro"/>
@@ -2818,6 +2811,72 @@
           <w:rFonts w:ascii="Anonymous Pro" w:hAnsi="Anonymous Pro"/>
           <w:sz w:val="20"/>
         </w:rPr>
+        <w:t>com.fatwire.developernet.uri.itemcontext.item</w:t>
+      </w:r>
+      <w:proofErr w:type="gramEnd"/>
+      <w:r>
+        <w:rPr>
+          <w:rFonts w:ascii="Anonymous Pro" w:hAnsi="Anonymous Pro"/>
+          <w:sz w:val="20"/>
+        </w:rPr>
+        <w:t>-type.parameter.FW_Content_C = article</w:t>
+      </w:r>
+    </w:p>
+    <w:p>
+      <w:pPr>
+        <w:rPr>
+          <w:rFonts w:ascii="Anonymous Pro" w:hAnsi="Anonymous Pro"/>
+          <w:sz w:val="20"/>
+        </w:rPr>
+      </w:pPr>
+      <w:proofErr w:type="spellStart"/>
+      <w:proofErr w:type="gramStart"/>
+      <w:r>
+        <w:rPr>
+          <w:rFonts w:ascii="Anonymous Pro" w:hAnsi="Anonymous Pro"/>
+          <w:sz w:val="20"/>
+        </w:rPr>
+        <w:t>com.fatwire.developernet.uri.itemcontext.item</w:t>
+      </w:r>
+      <w:proofErr w:type="gramEnd"/>
+      <w:r>
+        <w:rPr>
+          <w:rFonts w:ascii="Anonymous Pro" w:hAnsi="Anonymous Pro"/>
+          <w:sz w:val="20"/>
+        </w:rPr>
+        <w:t>-type.alias.article</w:t>
+      </w:r>
+      <w:proofErr w:type="spellEnd"/>
+      <w:r>
+        <w:rPr>
+          <w:rFonts w:ascii="Anonymous Pro" w:hAnsi="Anonymous Pro"/>
+          <w:sz w:val="20"/>
+        </w:rPr>
+        <w:t xml:space="preserve"> = </w:t>
+      </w:r>
+      <w:proofErr w:type="spellStart"/>
+      <w:r>
+        <w:rPr>
+          <w:rFonts w:ascii="Anonymous Pro" w:hAnsi="Anonymous Pro"/>
+          <w:sz w:val="20"/>
+        </w:rPr>
+        <w:t>FW_Content_C</w:t>
+      </w:r>
+      <w:proofErr w:type="spellEnd"/>
+    </w:p>
+    <w:p>
+      <w:pPr>
+        <w:rPr>
+          <w:rFonts w:ascii="Anonymous Pro" w:hAnsi="Anonymous Pro"/>
+          <w:sz w:val="20"/>
+        </w:rPr>
+      </w:pPr>
+      <w:proofErr w:type="gramStart"/>
+      <w:r>
+        <w:rPr>
+          <w:rFonts w:ascii="Anonymous Pro" w:hAnsi="Anonymous Pro"/>
+          <w:sz w:val="20"/>
+        </w:rPr>
         <w:t>com.fatwire.developernet.uri.siteplan.helper.aliasing</w:t>
       </w:r>
       <w:proofErr w:type="gramEnd"/>
@@ -3163,7 +3222,7 @@
           <w:rFonts w:ascii="Anonymous Pro" w:hAnsi="Anonymous Pro"/>
           <w:sz w:val="20"/>
         </w:rPr>
-        <w:t>='&lt;%=ics.GetVar("</w:t>
+        <w:t>='&lt;%=</w:t>
       </w:r>
       <w:proofErr w:type="spellStart"/>
       <w:r>
@@ -3171,6 +3230,22 @@
           <w:rFonts w:ascii="Anonymous Pro" w:hAnsi="Anonymous Pro"/>
           <w:sz w:val="20"/>
         </w:rPr>
+        <w:t>ics.GetVar</w:t>
+      </w:r>
+      <w:proofErr w:type="spellEnd"/>
+      <w:r>
+        <w:rPr>
+          <w:rFonts w:ascii="Anonymous Pro" w:hAnsi="Anonymous Pro"/>
+          <w:sz w:val="20"/>
+        </w:rPr>
+        <w:t>("</w:t>
+      </w:r>
+      <w:proofErr w:type="spellStart"/>
+      <w:r>
+        <w:rPr>
+          <w:rFonts w:ascii="Anonymous Pro" w:hAnsi="Anonymous Pro"/>
+          <w:sz w:val="20"/>
+        </w:rPr>
         <w:t>tid</w:t>
       </w:r>
       <w:proofErr w:type="spellEnd"/>
@@ -3238,12 +3313,21 @@
         </w:rPr>
         <w:t>site='&lt;%=</w:t>
       </w:r>
-      <w:r>
-        <w:rPr>
-          <w:rFonts w:ascii="Anonymous Pro" w:hAnsi="Anonymous Pro"/>
-          <w:sz w:val="20"/>
-        </w:rPr>
-        <w:t xml:space="preserve">ics.GetVar("site")%&gt;' </w:t>
+      <w:proofErr w:type="spellStart"/>
+      <w:r>
+        <w:rPr>
+          <w:rFonts w:ascii="Anonymous Pro" w:hAnsi="Anonymous Pro"/>
+          <w:sz w:val="20"/>
+        </w:rPr>
+        <w:t>ics.GetVar</w:t>
+      </w:r>
+      <w:proofErr w:type="spellEnd"/>
+      <w:r>
+        <w:rPr>
+          <w:rFonts w:ascii="Anonymous Pro" w:hAnsi="Anonymous Pro"/>
+          <w:sz w:val="20"/>
+        </w:rPr>
+        <w:t xml:space="preserve">("site")%&gt;' </w:t>
       </w:r>
     </w:p>
     <w:p>
@@ -3362,7 +3446,23 @@
           <w:rFonts w:ascii="Anonymous Pro" w:hAnsi="Anonymous Pro"/>
           <w:sz w:val="20"/>
         </w:rPr>
-        <w:t xml:space="preserve"> name="p" value='&lt;%=ics.GetVar("p")%&gt;' /&gt;</w:t>
+        <w:t xml:space="preserve"> name="p" value='&lt;%=</w:t>
+      </w:r>
+      <w:proofErr w:type="spellStart"/>
+      <w:r>
+        <w:rPr>
+          <w:rFonts w:ascii="Anonymous Pro" w:hAnsi="Anonymous Pro"/>
+          <w:sz w:val="20"/>
+        </w:rPr>
+        <w:t>ics.GetVar</w:t>
+      </w:r>
+      <w:proofErr w:type="spellEnd"/>
+      <w:r>
+        <w:rPr>
+          <w:rFonts w:ascii="Anonymous Pro" w:hAnsi="Anonymous Pro"/>
+          <w:sz w:val="20"/>
+        </w:rPr>
+        <w:t>("p")%&gt;' /&gt;</w:t>
       </w:r>
     </w:p>
     <w:p>
@@ -3666,15 +3766,7 @@
       </w:pPr>
       <w:bookmarkStart w:id="10" w:name="_Toc110394333"/>
       <w:r>
-        <w:t>A Note About /</w:t>
-      </w:r>
-      <w:proofErr w:type="spellStart"/>
-      <w:r>
-        <w:t>cs</w:t>
-      </w:r>
-      <w:proofErr w:type="spellEnd"/>
-      <w:r>
-        <w:t>/Satellite</w:t>
+        <w:t>A Note About /cs/Satellite</w:t>
       </w:r>
       <w:bookmarkEnd w:id="10"/>
     </w:p>
@@ -3687,21 +3779,7 @@
         <w:rPr>
           <w:rFonts w:ascii="Anonymous Pro" w:hAnsi="Anonymous Pro"/>
         </w:rPr>
-        <w:t>/</w:t>
-      </w:r>
-      <w:proofErr w:type="spellStart"/>
-      <w:r>
-        <w:rPr>
-          <w:rFonts w:ascii="Anonymous Pro" w:hAnsi="Anonymous Pro"/>
-        </w:rPr>
-        <w:t>cs</w:t>
-      </w:r>
-      <w:proofErr w:type="spellEnd"/>
-      <w:r>
-        <w:rPr>
-          <w:rFonts w:ascii="Anonymous Pro" w:hAnsi="Anonymous Pro"/>
-        </w:rPr>
-        <w:t>/Satellite</w:t>
+        <w:t>/cs/Satellite</w:t>
       </w:r>
       <w:r>
         <w:t xml:space="preserve"> parts of the URL are, strictly speaking, not part of the URL Assembler.  The value of this element corresponds to the </w:t>
@@ -3732,16 +3810,8 @@
         <w:rPr>
           <w:rFonts w:ascii="Anonymous Pro" w:hAnsi="Anonymous Pro"/>
         </w:rPr>
-        <w:t>/</w:t>
-      </w:r>
-      <w:proofErr w:type="spellStart"/>
-      <w:r>
-        <w:rPr>
-          <w:rFonts w:ascii="Anonymous Pro" w:hAnsi="Anonymous Pro"/>
-        </w:rPr>
-        <w:t>cs</w:t>
-      </w:r>
-      <w:proofErr w:type="spellEnd"/>
+        <w:t>/cs</w:t>
+      </w:r>
       <w:r>
         <w:t>”) and the servlet URL pattern for the Satellite Server servlet (“</w:t>
       </w:r>
@@ -4309,7 +4379,13 @@
     <w:p/>
     <w:p>
       <w:r>
-        <w:t xml:space="preserve">The ItemContextAssembler contains several configuration parameters that address the definition of the required pagename and childpagename, a mapping system for item-type parameters (optional), the item type used by the item-context, and finally, a list of </w:t>
+        <w:t xml:space="preserve">The ItemContextAssembler contains several configuration parameters that address the definition of the required pagename and childpagename, a mapping </w:t>
+      </w:r>
+      <w:r>
+        <w:t xml:space="preserve">system for item-type parameters, </w:t>
+      </w:r>
+      <w:r>
+        <w:t xml:space="preserve">the item type used by the item-context, and finally, a list of </w:t>
       </w:r>
       <w:r>
         <w:t>arguments that should always be unpacked from the ugly packedargs parameter.</w:t>
@@ -4543,7 +4619,7 @@
           <w:rFonts w:ascii="Anonymous Pro" w:hAnsi="Anonymous Pro"/>
           <w:sz w:val="20"/>
         </w:rPr>
-        <w:t>com.fatwire.developernet.uri.itemcontext.global</w:t>
+        <w:t>com.fatwire.developernet.uri.itemcontext.global-wrapper-pagename</w:t>
       </w:r>
       <w:proofErr w:type="spellEnd"/>
       <w:r>
@@ -4551,13 +4627,6 @@
           <w:rFonts w:ascii="Anonymous Pro" w:hAnsi="Anonymous Pro"/>
           <w:sz w:val="20"/>
         </w:rPr>
-        <w:t>-wrapper-pagename</w:t>
-      </w:r>
-      <w:r>
-        <w:rPr>
-          <w:rFonts w:ascii="Anonymous Pro" w:hAnsi="Anonymous Pro"/>
-          <w:sz w:val="20"/>
-        </w:rPr>
         <w:t xml:space="preserve"> = FW/Wrapper</w:t>
       </w:r>
     </w:p>
@@ -4591,6 +4660,72 @@
         </w:rPr>
         <w:t xml:space="preserve"> = FW/Layout</w:t>
       </w:r>
+    </w:p>
+    <w:p>
+      <w:pPr>
+        <w:rPr>
+          <w:rFonts w:ascii="Anonymous Pro" w:hAnsi="Anonymous Pro"/>
+          <w:sz w:val="20"/>
+        </w:rPr>
+      </w:pPr>
+      <w:proofErr w:type="gramStart"/>
+      <w:r>
+        <w:rPr>
+          <w:rFonts w:ascii="Anonymous Pro" w:hAnsi="Anonymous Pro"/>
+          <w:sz w:val="20"/>
+        </w:rPr>
+        <w:t>com.fatwire.developernet.uri.itemcontext.item</w:t>
+      </w:r>
+      <w:proofErr w:type="gramEnd"/>
+      <w:r>
+        <w:rPr>
+          <w:rFonts w:ascii="Anonymous Pro" w:hAnsi="Anonymous Pro"/>
+          <w:sz w:val="20"/>
+        </w:rPr>
+        <w:t>-type.parameter.FW_Content_C = article</w:t>
+      </w:r>
+    </w:p>
+    <w:p>
+      <w:pPr>
+        <w:rPr>
+          <w:rFonts w:ascii="Anonymous Pro" w:hAnsi="Anonymous Pro"/>
+          <w:sz w:val="20"/>
+        </w:rPr>
+      </w:pPr>
+      <w:proofErr w:type="spellStart"/>
+      <w:proofErr w:type="gramStart"/>
+      <w:r>
+        <w:rPr>
+          <w:rFonts w:ascii="Anonymous Pro" w:hAnsi="Anonymous Pro"/>
+          <w:sz w:val="20"/>
+        </w:rPr>
+        <w:t>com.fatwire.developernet.uri.itemcontext.item</w:t>
+      </w:r>
+      <w:proofErr w:type="gramEnd"/>
+      <w:r>
+        <w:rPr>
+          <w:rFonts w:ascii="Anonymous Pro" w:hAnsi="Anonymous Pro"/>
+          <w:sz w:val="20"/>
+        </w:rPr>
+        <w:t>-type.alias.article</w:t>
+      </w:r>
+      <w:proofErr w:type="spellEnd"/>
+      <w:r>
+        <w:rPr>
+          <w:rFonts w:ascii="Anonymous Pro" w:hAnsi="Anonymous Pro"/>
+          <w:sz w:val="20"/>
+        </w:rPr>
+        <w:t xml:space="preserve"> = </w:t>
+      </w:r>
+      <w:proofErr w:type="spellStart"/>
+      <w:r>
+        <w:rPr>
+          <w:rFonts w:ascii="Anonymous Pro" w:hAnsi="Anonymous Pro"/>
+          <w:sz w:val="20"/>
+        </w:rPr>
+        <w:t>FW_Content_C</w:t>
+      </w:r>
+      <w:proofErr w:type="spellEnd"/>
     </w:p>
     <w:p/>
     <w:p>
@@ -5505,7 +5640,23 @@
           <w:rFonts w:ascii="Anonymous Pro" w:hAnsi="Anonymous Pro"/>
           <w:sz w:val="20"/>
         </w:rPr>
-        <w:t>='&lt;%=ics.GetVar("</w:t>
+        <w:t>='&lt;%=</w:t>
+      </w:r>
+      <w:proofErr w:type="spellStart"/>
+      <w:r>
+        <w:rPr>
+          <w:rFonts w:ascii="Anonymous Pro" w:hAnsi="Anonymous Pro"/>
+          <w:sz w:val="20"/>
+        </w:rPr>
+        <w:t>ics.GetVar</w:t>
+      </w:r>
+      <w:proofErr w:type="spellEnd"/>
+      <w:r>
+        <w:rPr>
+          <w:rFonts w:ascii="Anonymous Pro" w:hAnsi="Anonymous Pro"/>
+          <w:sz w:val="20"/>
+        </w:rPr>
+        <w:t>("</w:t>
       </w:r>
       <w:proofErr w:type="spellStart"/>
       <w:r>
@@ -5704,7 +5855,23 @@
           <w:rFonts w:ascii="Anonymous Pro" w:hAnsi="Anonymous Pro"/>
           <w:sz w:val="20"/>
         </w:rPr>
-        <w:t xml:space="preserve"> name="p" value='&lt;%=ics.GetVar("p")%&gt;' /&gt;</w:t>
+        <w:t xml:space="preserve"> name="p" value='&lt;%=</w:t>
+      </w:r>
+      <w:proofErr w:type="spellStart"/>
+      <w:r>
+        <w:rPr>
+          <w:rFonts w:ascii="Anonymous Pro" w:hAnsi="Anonymous Pro"/>
+          <w:sz w:val="20"/>
+        </w:rPr>
+        <w:t>ics.GetVar</w:t>
+      </w:r>
+      <w:proofErr w:type="spellEnd"/>
+      <w:r>
+        <w:rPr>
+          <w:rFonts w:ascii="Anonymous Pro" w:hAnsi="Anonymous Pro"/>
+          <w:sz w:val="20"/>
+        </w:rPr>
+        <w:t>("p")%&gt;' /&gt;</w:t>
       </w:r>
     </w:p>
     <w:p>
@@ -7599,7 +7766,7 @@
           <w:rFonts w:ascii="Anonymous Pro" w:hAnsi="Anonymous Pro"/>
           <w:sz w:val="20"/>
         </w:rPr>
-        <w:t>com.fatwire.developernet.uri.itemcontext.global</w:t>
+        <w:t>com.fatwire.developernet.uri.itemcontext.global-wrapper-pagename</w:t>
       </w:r>
       <w:proofErr w:type="spellEnd"/>
       <w:r>
@@ -7607,13 +7774,6 @@
           <w:rFonts w:ascii="Anonymous Pro" w:hAnsi="Anonymous Pro"/>
           <w:sz w:val="20"/>
         </w:rPr>
-        <w:t>-wrapper-pagename</w:t>
-      </w:r>
-      <w:r>
-        <w:rPr>
-          <w:rFonts w:ascii="Anonymous Pro" w:hAnsi="Anonymous Pro"/>
-          <w:sz w:val="20"/>
-        </w:rPr>
         <w:t xml:space="preserve"> = FW/Wrapper</w:t>
       </w:r>
     </w:p>
@@ -7669,8 +7829,17 @@
           <w:rFonts w:ascii="Anonymous Pro" w:hAnsi="Anonymous Pro"/>
           <w:sz w:val="20"/>
         </w:rPr>
-        <w:t xml:space="preserve"> = rendermode</w:t>
-      </w:r>
+        <w:t xml:space="preserve"> = </w:t>
+      </w:r>
+      <w:proofErr w:type="spellStart"/>
+      <w:r>
+        <w:rPr>
+          <w:rFonts w:ascii="Anonymous Pro" w:hAnsi="Anonymous Pro"/>
+          <w:sz w:val="20"/>
+        </w:rPr>
+        <w:t>rendermode</w:t>
+      </w:r>
+      <w:proofErr w:type="spellEnd"/>
     </w:p>
     <w:p/>
     <w:p/>
@@ -8101,7 +8270,23 @@
           <w:rFonts w:ascii="Anonymous Pro" w:hAnsi="Anonymous Pro"/>
           <w:sz w:val="20"/>
         </w:rPr>
-        <w:t xml:space="preserve">(AssetId id, String </w:t>
+        <w:t>(</w:t>
+      </w:r>
+      <w:proofErr w:type="spellStart"/>
+      <w:r>
+        <w:rPr>
+          <w:rFonts w:ascii="Anonymous Pro" w:hAnsi="Anonymous Pro"/>
+          <w:sz w:val="20"/>
+        </w:rPr>
+        <w:t>AssetId</w:t>
+      </w:r>
+      <w:proofErr w:type="spellEnd"/>
+      <w:r>
+        <w:rPr>
+          <w:rFonts w:ascii="Anonymous Pro" w:hAnsi="Anonymous Pro"/>
+          <w:sz w:val="20"/>
+        </w:rPr>
+        <w:t xml:space="preserve"> id, String </w:t>
       </w:r>
       <w:proofErr w:type="spellStart"/>
       <w:r>

</xml_diff>